<commit_message>
Edited DFD p2, p3 and p4 + added tehm to the word file and changed the dictionary table accordingly
</commit_message>
<xml_diff>
--- a/הפרוייקט/קובץ המרצה לעבודה 26.docx
+++ b/הפרוייקט/קובץ המרצה לעבודה 26.docx
@@ -14190,10 +14190,10 @@
           <w:lang w:val="en-GB" w:eastAsia="en-GB" w:bidi="ar-SA"/>
         </w:rPr>
         <w:drawing>
-          <wp:inline distT="0" distB="0" distL="0" distR="0" wp14:anchorId="75CFFA05" wp14:editId="008E9EDC">
+          <wp:inline distT="0" distB="0" distL="0" distR="0" wp14:anchorId="63930D26" wp14:editId="2923FF78">
             <wp:extent cx="5906770" cy="1816735"/>
             <wp:effectExtent l="0" t="0" r="0" b="0"/>
-            <wp:docPr id="1744486963" name="Picture 5"/>
+            <wp:docPr id="33" name="Picture 33"/>
             <wp:cNvGraphicFramePr>
               <a:graphicFrameLocks xmlns:a="http://schemas.openxmlformats.org/drawingml/2006/main" noChangeAspect="1"/>
             </wp:cNvGraphicFramePr>
@@ -14201,7 +14201,7 @@
               <a:graphicData uri="http://schemas.openxmlformats.org/drawingml/2006/picture">
                 <pic:pic xmlns:pic="http://schemas.openxmlformats.org/drawingml/2006/picture">
                   <pic:nvPicPr>
-                    <pic:cNvPr id="1744486963" name="Picture 5"/>
+                    <pic:cNvPr id="33" name="DFD1p2SUBEDITED.drawio.png"/>
                     <pic:cNvPicPr/>
                   </pic:nvPicPr>
                   <pic:blipFill>
@@ -14308,6 +14308,56 @@
           <w:u w:val="single"/>
         </w:rPr>
       </w:pPr>
+      <w:r>
+        <w:rPr>
+          <w:b/>
+          <w:bCs/>
+          <w:noProof/>
+          <w:u w:val="single"/>
+          <w:lang w:val="en-GB" w:eastAsia="en-GB" w:bidi="ar-SA"/>
+        </w:rPr>
+        <w:drawing>
+          <wp:inline distT="0" distB="0" distL="0" distR="0" wp14:anchorId="136763EB" wp14:editId="20F23B91">
+            <wp:extent cx="5906770" cy="2638425"/>
+            <wp:effectExtent l="0" t="0" r="0" b="9525"/>
+            <wp:docPr id="34" name="Picture 34"/>
+            <wp:cNvGraphicFramePr>
+              <a:graphicFrameLocks xmlns:a="http://schemas.openxmlformats.org/drawingml/2006/main" noChangeAspect="1"/>
+            </wp:cNvGraphicFramePr>
+            <a:graphic xmlns:a="http://schemas.openxmlformats.org/drawingml/2006/main">
+              <a:graphicData uri="http://schemas.openxmlformats.org/drawingml/2006/picture">
+                <pic:pic xmlns:pic="http://schemas.openxmlformats.org/drawingml/2006/picture">
+                  <pic:nvPicPr>
+                    <pic:cNvPr id="34" name="DFD1P3SUBEDITED.drawio.png"/>
+                    <pic:cNvPicPr/>
+                  </pic:nvPicPr>
+                  <pic:blipFill>
+                    <a:blip r:embed="rId38">
+                      <a:extLst>
+                        <a:ext uri="{28A0092B-C50C-407E-A947-70E740481C1C}">
+                          <a14:useLocalDpi xmlns:a14="http://schemas.microsoft.com/office/drawing/2010/main" val="0"/>
+                        </a:ext>
+                      </a:extLst>
+                    </a:blip>
+                    <a:stretch>
+                      <a:fillRect/>
+                    </a:stretch>
+                  </pic:blipFill>
+                  <pic:spPr>
+                    <a:xfrm>
+                      <a:off x="0" y="0"/>
+                      <a:ext cx="5906770" cy="2638425"/>
+                    </a:xfrm>
+                    <a:prstGeom prst="rect">
+                      <a:avLst/>
+                    </a:prstGeom>
+                  </pic:spPr>
+                </pic:pic>
+              </a:graphicData>
+            </a:graphic>
+          </wp:inline>
+        </w:drawing>
+      </w:r>
     </w:p>
     <w:p>
       <w:pPr>
@@ -14339,7 +14389,7 @@
                 <wp:cNvGraphicFramePr/>
                 <a:graphic xmlns:a="http://schemas.openxmlformats.org/drawingml/2006/main">
                   <a:graphicData uri="http://schemas.microsoft.com/office/word/2010/wordprocessingInk">
-                    <w14:contentPart bwMode="auto" r:id="rId38">
+                    <w14:contentPart bwMode="auto" r:id="rId39">
                       <w14:nvContentPartPr>
                         <w14:cNvContentPartPr/>
                       </w14:nvContentPartPr>
@@ -14356,7 +14406,7 @@
           <mc:Fallback>
             <w:pict>
               <v:shape w14:anchorId="0E8A7365" id="דיו 25" o:spid="_x0000_s1026" type="#_x0000_t75" style="position:absolute;left:0;text-align:left;margin-left:382.35pt;margin-top:193.5pt;width:5.5pt;height:4.4pt;z-index:251685888;visibility:visible;mso-wrap-style:square;mso-wrap-distance-left:9pt;mso-wrap-distance-top:0;mso-wrap-distance-right:9pt;mso-wrap-distance-bottom:0;mso-position-horizontal:absolute;mso-position-horizontal-relative:text;mso-position-vertical:absolute;mso-position-vertical-relative:text" o:gfxdata="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">
-                <v:imagedata r:id="rId39" o:title=""/>
+                <v:imagedata r:id="rId40" o:title=""/>
               </v:shape>
             </w:pict>
           </mc:Fallback>
@@ -14386,7 +14436,7 @@
                 <wp:cNvGraphicFramePr/>
                 <a:graphic xmlns:a="http://schemas.openxmlformats.org/drawingml/2006/main">
                   <a:graphicData uri="http://schemas.microsoft.com/office/word/2010/wordprocessingInk">
-                    <w14:contentPart bwMode="auto" r:id="rId40">
+                    <w14:contentPart bwMode="auto" r:id="rId41">
                       <w14:nvContentPartPr>
                         <w14:cNvContentPartPr/>
                       </w14:nvContentPartPr>
@@ -14403,7 +14453,7 @@
           <mc:Fallback>
             <w:pict>
               <v:shape w14:anchorId="633DF40D" id="דיו 24" o:spid="_x0000_s1026" type="#_x0000_t75" style="position:absolute;left:0;text-align:left;margin-left:380.85pt;margin-top:190.55pt;width:5.1pt;height:8.1pt;z-index:251684864;visibility:visible;mso-wrap-style:square;mso-wrap-distance-left:9pt;mso-wrap-distance-top:0;mso-wrap-distance-right:9pt;mso-wrap-distance-bottom:0;mso-position-horizontal:absolute;mso-position-horizontal-relative:text;mso-position-vertical:absolute;mso-position-vertical-relative:text" o:gfxdata="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">
-                <v:imagedata r:id="rId41" o:title=""/>
+                <v:imagedata r:id="rId42" o:title=""/>
               </v:shape>
             </w:pict>
           </mc:Fallback>
@@ -14433,7 +14483,7 @@
                 <wp:cNvGraphicFramePr/>
                 <a:graphic xmlns:a="http://schemas.openxmlformats.org/drawingml/2006/main">
                   <a:graphicData uri="http://schemas.microsoft.com/office/word/2010/wordprocessingInk">
-                    <w14:contentPart bwMode="auto" r:id="rId42">
+                    <w14:contentPart bwMode="auto" r:id="rId43">
                       <w14:nvContentPartPr>
                         <w14:cNvContentPartPr/>
                       </w14:nvContentPartPr>
@@ -14450,7 +14500,7 @@
           <mc:Fallback>
             <w:pict>
               <v:shape w14:anchorId="244ADA1C" id="דיו 23" o:spid="_x0000_s1026" type="#_x0000_t75" style="position:absolute;left:0;text-align:left;margin-left:169.7pt;margin-top:193.5pt;width:9.9pt;height:6.65pt;z-index:251683840;visibility:visible;mso-wrap-style:square;mso-wrap-distance-left:9pt;mso-wrap-distance-top:0;mso-wrap-distance-right:9pt;mso-wrap-distance-bottom:0;mso-position-horizontal:absolute;mso-position-horizontal-relative:text;mso-position-vertical:absolute;mso-position-vertical-relative:text" o:gfxdata="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">
-                <v:imagedata r:id="rId43" o:title=""/>
+                <v:imagedata r:id="rId44" o:title=""/>
               </v:shape>
             </w:pict>
           </mc:Fallback>
@@ -14480,7 +14530,7 @@
                 <wp:cNvGraphicFramePr/>
                 <a:graphic xmlns:a="http://schemas.openxmlformats.org/drawingml/2006/main">
                   <a:graphicData uri="http://schemas.microsoft.com/office/word/2010/wordprocessingInk">
-                    <w14:contentPart bwMode="auto" r:id="rId44">
+                    <w14:contentPart bwMode="auto" r:id="rId45">
                       <w14:nvContentPartPr>
                         <w14:cNvContentPartPr/>
                       </w14:nvContentPartPr>
@@ -14497,7 +14547,7 @@
           <mc:Fallback>
             <w:pict>
               <v:shape w14:anchorId="0CC5D47F" id="דיו 22" o:spid="_x0000_s1026" type="#_x0000_t75" style="position:absolute;left:0;text-align:left;margin-left:170.4pt;margin-top:195.75pt;width:4.4pt;height:4.4pt;z-index:251682816;visibility:visible;mso-wrap-style:square;mso-wrap-distance-left:9pt;mso-wrap-distance-top:0;mso-wrap-distance-right:9pt;mso-wrap-distance-bottom:0;mso-position-horizontal:absolute;mso-position-horizontal-relative:text;mso-position-vertical:absolute;mso-position-vertical-relative:text" o:gfxdata="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">
-                <v:imagedata r:id="rId45" o:title=""/>
+                <v:imagedata r:id="rId46" o:title=""/>
               </v:shape>
             </w:pict>
           </mc:Fallback>
@@ -14527,7 +14577,7 @@
                 <wp:cNvGraphicFramePr/>
                 <a:graphic xmlns:a="http://schemas.openxmlformats.org/drawingml/2006/main">
                   <a:graphicData uri="http://schemas.microsoft.com/office/word/2010/wordprocessingInk">
-                    <w14:contentPart bwMode="auto" r:id="rId46">
+                    <w14:contentPart bwMode="auto" r:id="rId47">
                       <w14:nvContentPartPr>
                         <w14:cNvContentPartPr/>
                       </w14:nvContentPartPr>
@@ -14544,7 +14594,7 @@
           <mc:Fallback>
             <w:pict>
               <v:shape w14:anchorId="510CDAF7" id="דיו 21" o:spid="_x0000_s1026" type="#_x0000_t75" style="position:absolute;left:0;text-align:left;margin-left:159.2pt;margin-top:171.3pt;width:25.35pt;height:18.35pt;z-index:251681792;visibility:visible;mso-wrap-style:square;mso-wrap-distance-left:9pt;mso-wrap-distance-top:0;mso-wrap-distance-right:9pt;mso-wrap-distance-bottom:0;mso-position-horizontal:absolute;mso-position-horizontal-relative:text;mso-position-vertical:absolute;mso-position-vertical-relative:text" o:gfxdata="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">
-                <v:imagedata r:id="rId47" o:title=""/>
+                <v:imagedata r:id="rId48" o:title=""/>
               </v:shape>
             </w:pict>
           </mc:Fallback>
@@ -14574,7 +14624,7 @@
                 <wp:cNvGraphicFramePr/>
                 <a:graphic xmlns:a="http://schemas.openxmlformats.org/drawingml/2006/main">
                   <a:graphicData uri="http://schemas.microsoft.com/office/word/2010/wordprocessingInk">
-                    <w14:contentPart bwMode="auto" r:id="rId48">
+                    <w14:contentPart bwMode="auto" r:id="rId49">
                       <w14:nvContentPartPr>
                         <w14:cNvContentPartPr/>
                       </w14:nvContentPartPr>
@@ -14591,59 +14641,11 @@
           <mc:Fallback>
             <w:pict>
               <v:shape w14:anchorId="0C7210E2" id="דיו 20" o:spid="_x0000_s1026" type="#_x0000_t75" style="position:absolute;left:0;text-align:left;margin-left:373.5pt;margin-top:163.1pt;width:27.85pt;height:25.95pt;z-index:251680768;visibility:visible;mso-wrap-style:square;mso-wrap-distance-left:9pt;mso-wrap-distance-top:0;mso-wrap-distance-right:9pt;mso-wrap-distance-bottom:0;mso-position-horizontal:absolute;mso-position-horizontal-relative:text;mso-position-vertical:absolute;mso-position-vertical-relative:text" o:gfxdata="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">
-                <v:imagedata r:id="rId49" o:title=""/>
+                <v:imagedata r:id="rId50" o:title=""/>
               </v:shape>
             </w:pict>
           </mc:Fallback>
         </mc:AlternateContent>
-      </w:r>
-      <w:r>
-        <w:rPr>
-          <w:noProof/>
-          <w:rtl/>
-          <w:lang w:val="en-GB" w:eastAsia="en-GB" w:bidi="ar-SA"/>
-        </w:rPr>
-        <w:drawing>
-          <wp:inline distT="0" distB="0" distL="0" distR="0" wp14:anchorId="3D03FE71" wp14:editId="4491ABFE">
-            <wp:extent cx="5906770" cy="2646680"/>
-            <wp:effectExtent l="0" t="0" r="0" b="1270"/>
-            <wp:docPr id="1594966622" name="Picture 6" descr="A black background with white circles and black text&#10;&#10;AI-generated content may be incorrect."/>
-            <wp:cNvGraphicFramePr>
-              <a:graphicFrameLocks xmlns:a="http://schemas.openxmlformats.org/drawingml/2006/main" noChangeAspect="1"/>
-            </wp:cNvGraphicFramePr>
-            <a:graphic xmlns:a="http://schemas.openxmlformats.org/drawingml/2006/main">
-              <a:graphicData uri="http://schemas.openxmlformats.org/drawingml/2006/picture">
-                <pic:pic xmlns:pic="http://schemas.openxmlformats.org/drawingml/2006/picture">
-                  <pic:nvPicPr>
-                    <pic:cNvPr id="1594966622" name="Picture 6" descr="A black background with white circles and black text&#10;&#10;AI-generated content may be incorrect."/>
-                    <pic:cNvPicPr/>
-                  </pic:nvPicPr>
-                  <pic:blipFill>
-                    <a:blip r:embed="rId50">
-                      <a:extLst>
-                        <a:ext uri="{28A0092B-C50C-407E-A947-70E740481C1C}">
-                          <a14:useLocalDpi xmlns:a14="http://schemas.microsoft.com/office/drawing/2010/main" val="0"/>
-                        </a:ext>
-                      </a:extLst>
-                    </a:blip>
-                    <a:stretch>
-                      <a:fillRect/>
-                    </a:stretch>
-                  </pic:blipFill>
-                  <pic:spPr>
-                    <a:xfrm>
-                      <a:off x="0" y="0"/>
-                      <a:ext cx="5906770" cy="2646680"/>
-                    </a:xfrm>
-                    <a:prstGeom prst="rect">
-                      <a:avLst/>
-                    </a:prstGeom>
-                  </pic:spPr>
-                </pic:pic>
-              </a:graphicData>
-            </a:graphic>
-          </wp:inline>
-        </w:drawing>
       </w:r>
     </w:p>
     <w:p>
@@ -14977,19 +14979,21 @@
           </mc:Fallback>
         </mc:AlternateContent>
       </w:r>
+      <w:bookmarkStart w:id="0" w:name="_GoBack"/>
       <w:r>
         <w:rPr>
           <w:b/>
           <w:bCs/>
           <w:noProof/>
+          <w:u w:val="single"/>
           <w:rtl/>
           <w:lang w:val="en-GB" w:eastAsia="en-GB" w:bidi="ar-SA"/>
         </w:rPr>
         <w:drawing>
-          <wp:inline distT="0" distB="0" distL="0" distR="0" wp14:anchorId="1B09864D" wp14:editId="43C40932">
+          <wp:inline distT="0" distB="0" distL="0" distR="0" wp14:anchorId="18AF934A" wp14:editId="7469B60B">
             <wp:extent cx="5906770" cy="2143125"/>
             <wp:effectExtent l="0" t="0" r="0" b="9525"/>
-            <wp:docPr id="1875301963" name="Picture 7"/>
+            <wp:docPr id="35" name="Picture 35"/>
             <wp:cNvGraphicFramePr>
               <a:graphicFrameLocks xmlns:a="http://schemas.openxmlformats.org/drawingml/2006/main" noChangeAspect="1"/>
             </wp:cNvGraphicFramePr>
@@ -14997,7 +15001,7 @@
               <a:graphicData uri="http://schemas.openxmlformats.org/drawingml/2006/picture">
                 <pic:pic xmlns:pic="http://schemas.openxmlformats.org/drawingml/2006/picture">
                   <pic:nvPicPr>
-                    <pic:cNvPr id="1875301963" name="Picture 1875301963"/>
+                    <pic:cNvPr id="35" name="DFD1_E.P4SUBEDITED.drawio.png"/>
                     <pic:cNvPicPr/>
                   </pic:nvPicPr>
                   <pic:blipFill>
@@ -15027,6 +15031,7 @@
           </wp:inline>
         </w:drawing>
       </w:r>
+      <w:bookmarkEnd w:id="0"/>
     </w:p>
     <w:p>
       <w:pPr>
@@ -15085,6 +15090,7 @@
           <w:u w:val="single"/>
           <w:rtl/>
         </w:rPr>
+        <w:lastRenderedPageBreak/>
         <w:t>מילונים</w:t>
       </w:r>
     </w:p>
@@ -17360,7 +17366,7 @@
       <w:tr>
         <w:tc>
           <w:tcPr>
-            <w:tcW w:w="1649" w:type="dxa"/>
+            <w:tcW w:w="1568" w:type="dxa"/>
             <w:shd w:val="clear" w:color="auto" w:fill="FFD966" w:themeFill="accent4" w:themeFillTint="99"/>
           </w:tcPr>
           <w:p>
@@ -17385,7 +17391,7 @@
         </w:tc>
         <w:tc>
           <w:tcPr>
-            <w:tcW w:w="1760" w:type="dxa"/>
+            <w:tcW w:w="1718" w:type="dxa"/>
             <w:shd w:val="clear" w:color="auto" w:fill="FFD966" w:themeFill="accent4" w:themeFillTint="99"/>
           </w:tcPr>
           <w:p>
@@ -17410,7 +17416,7 @@
         </w:tc>
         <w:tc>
           <w:tcPr>
-            <w:tcW w:w="1672" w:type="dxa"/>
+            <w:tcW w:w="1599" w:type="dxa"/>
             <w:shd w:val="clear" w:color="auto" w:fill="FFD966" w:themeFill="accent4" w:themeFillTint="99"/>
           </w:tcPr>
           <w:p>
@@ -17435,7 +17441,7 @@
         </w:tc>
         <w:tc>
           <w:tcPr>
-            <w:tcW w:w="1644" w:type="dxa"/>
+            <w:tcW w:w="1569" w:type="dxa"/>
             <w:shd w:val="clear" w:color="auto" w:fill="FFD966" w:themeFill="accent4" w:themeFillTint="99"/>
           </w:tcPr>
           <w:p>
@@ -17460,7 +17466,7 @@
         </w:tc>
         <w:tc>
           <w:tcPr>
-            <w:tcW w:w="2550" w:type="dxa"/>
+            <w:tcW w:w="2821" w:type="dxa"/>
             <w:shd w:val="clear" w:color="auto" w:fill="FFD966" w:themeFill="accent4" w:themeFillTint="99"/>
           </w:tcPr>
           <w:p>
@@ -17494,7 +17500,7 @@
       <w:tr>
         <w:tc>
           <w:tcPr>
-            <w:tcW w:w="1649" w:type="dxa"/>
+            <w:tcW w:w="1568" w:type="dxa"/>
           </w:tcPr>
           <w:p>
             <w:pPr>
@@ -17510,7 +17516,7 @@
         </w:tc>
         <w:tc>
           <w:tcPr>
-            <w:tcW w:w="1760" w:type="dxa"/>
+            <w:tcW w:w="1718" w:type="dxa"/>
           </w:tcPr>
           <w:p>
             <w:pPr>
@@ -17529,7 +17535,7 @@
         </w:tc>
         <w:tc>
           <w:tcPr>
-            <w:tcW w:w="1672" w:type="dxa"/>
+            <w:tcW w:w="1599" w:type="dxa"/>
           </w:tcPr>
           <w:p>
             <w:pPr>
@@ -17551,7 +17557,7 @@
         </w:tc>
         <w:tc>
           <w:tcPr>
-            <w:tcW w:w="1644" w:type="dxa"/>
+            <w:tcW w:w="1569" w:type="dxa"/>
           </w:tcPr>
           <w:p>
             <w:pPr>
@@ -17573,7 +17579,7 @@
         </w:tc>
         <w:tc>
           <w:tcPr>
-            <w:tcW w:w="2550" w:type="dxa"/>
+            <w:tcW w:w="2821" w:type="dxa"/>
           </w:tcPr>
           <w:p>
             <w:pPr>
@@ -17624,7 +17630,7 @@
       <w:tr>
         <w:tc>
           <w:tcPr>
-            <w:tcW w:w="1649" w:type="dxa"/>
+            <w:tcW w:w="1568" w:type="dxa"/>
           </w:tcPr>
           <w:p>
             <w:pPr>
@@ -17640,7 +17646,7 @@
         </w:tc>
         <w:tc>
           <w:tcPr>
-            <w:tcW w:w="1760" w:type="dxa"/>
+            <w:tcW w:w="1718" w:type="dxa"/>
           </w:tcPr>
           <w:p>
             <w:pPr>
@@ -17659,7 +17665,7 @@
         </w:tc>
         <w:tc>
           <w:tcPr>
-            <w:tcW w:w="1672" w:type="dxa"/>
+            <w:tcW w:w="1599" w:type="dxa"/>
           </w:tcPr>
           <w:p>
             <w:pPr>
@@ -17681,7 +17687,7 @@
         </w:tc>
         <w:tc>
           <w:tcPr>
-            <w:tcW w:w="1644" w:type="dxa"/>
+            <w:tcW w:w="1569" w:type="dxa"/>
           </w:tcPr>
           <w:p>
             <w:pPr>
@@ -17703,7 +17709,7 @@
         </w:tc>
         <w:tc>
           <w:tcPr>
-            <w:tcW w:w="2550" w:type="dxa"/>
+            <w:tcW w:w="2821" w:type="dxa"/>
           </w:tcPr>
           <w:p>
             <w:pPr>
@@ -17757,7 +17763,7 @@
       <w:tr>
         <w:tc>
           <w:tcPr>
-            <w:tcW w:w="1649" w:type="dxa"/>
+            <w:tcW w:w="1568" w:type="dxa"/>
           </w:tcPr>
           <w:p>
             <w:pPr>
@@ -17773,7 +17779,7 @@
         </w:tc>
         <w:tc>
           <w:tcPr>
-            <w:tcW w:w="1760" w:type="dxa"/>
+            <w:tcW w:w="1718" w:type="dxa"/>
           </w:tcPr>
           <w:p>
             <w:pPr>
@@ -17792,7 +17798,7 @@
         </w:tc>
         <w:tc>
           <w:tcPr>
-            <w:tcW w:w="1672" w:type="dxa"/>
+            <w:tcW w:w="1599" w:type="dxa"/>
           </w:tcPr>
           <w:p>
             <w:pPr>
@@ -17814,7 +17820,7 @@
         </w:tc>
         <w:tc>
           <w:tcPr>
-            <w:tcW w:w="1644" w:type="dxa"/>
+            <w:tcW w:w="1569" w:type="dxa"/>
           </w:tcPr>
           <w:p>
             <w:pPr>
@@ -17836,7 +17842,7 @@
         </w:tc>
         <w:tc>
           <w:tcPr>
-            <w:tcW w:w="2550" w:type="dxa"/>
+            <w:tcW w:w="2821" w:type="dxa"/>
           </w:tcPr>
           <w:p>
             <w:pPr>
@@ -17859,7 +17865,7 @@
       <w:tr>
         <w:tc>
           <w:tcPr>
-            <w:tcW w:w="1649" w:type="dxa"/>
+            <w:tcW w:w="1568" w:type="dxa"/>
           </w:tcPr>
           <w:p>
             <w:pPr>
@@ -17875,7 +17881,7 @@
         </w:tc>
         <w:tc>
           <w:tcPr>
-            <w:tcW w:w="1760" w:type="dxa"/>
+            <w:tcW w:w="1718" w:type="dxa"/>
           </w:tcPr>
           <w:p>
             <w:pPr>
@@ -17894,7 +17900,7 @@
         </w:tc>
         <w:tc>
           <w:tcPr>
-            <w:tcW w:w="1672" w:type="dxa"/>
+            <w:tcW w:w="1599" w:type="dxa"/>
           </w:tcPr>
           <w:p>
             <w:pPr>
@@ -17916,7 +17922,7 @@
         </w:tc>
         <w:tc>
           <w:tcPr>
-            <w:tcW w:w="1644" w:type="dxa"/>
+            <w:tcW w:w="1569" w:type="dxa"/>
           </w:tcPr>
           <w:p>
             <w:pPr>
@@ -17938,7 +17944,7 @@
         </w:tc>
         <w:tc>
           <w:tcPr>
-            <w:tcW w:w="2550" w:type="dxa"/>
+            <w:tcW w:w="2821" w:type="dxa"/>
           </w:tcPr>
           <w:p>
             <w:pPr>
@@ -17977,7 +17983,7 @@
       <w:tr>
         <w:tc>
           <w:tcPr>
-            <w:tcW w:w="1649" w:type="dxa"/>
+            <w:tcW w:w="1568" w:type="dxa"/>
           </w:tcPr>
           <w:p>
             <w:pPr>
@@ -17994,7 +18000,7 @@
         </w:tc>
         <w:tc>
           <w:tcPr>
-            <w:tcW w:w="1760" w:type="dxa"/>
+            <w:tcW w:w="1718" w:type="dxa"/>
           </w:tcPr>
           <w:p>
             <w:pPr>
@@ -18013,7 +18019,7 @@
         </w:tc>
         <w:tc>
           <w:tcPr>
-            <w:tcW w:w="1672" w:type="dxa"/>
+            <w:tcW w:w="1599" w:type="dxa"/>
           </w:tcPr>
           <w:p>
             <w:pPr>
@@ -18035,7 +18041,7 @@
         </w:tc>
         <w:tc>
           <w:tcPr>
-            <w:tcW w:w="1644" w:type="dxa"/>
+            <w:tcW w:w="1569" w:type="dxa"/>
           </w:tcPr>
           <w:p>
             <w:pPr>
@@ -18057,7 +18063,7 @@
         </w:tc>
         <w:tc>
           <w:tcPr>
-            <w:tcW w:w="2550" w:type="dxa"/>
+            <w:tcW w:w="2821" w:type="dxa"/>
           </w:tcPr>
           <w:p>
             <w:pPr>
@@ -18265,7 +18271,7 @@
       <w:tr>
         <w:tc>
           <w:tcPr>
-            <w:tcW w:w="1649" w:type="dxa"/>
+            <w:tcW w:w="1568" w:type="dxa"/>
           </w:tcPr>
           <w:p>
             <w:pPr>
@@ -18278,7 +18284,7 @@
         </w:tc>
         <w:tc>
           <w:tcPr>
-            <w:tcW w:w="1760" w:type="dxa"/>
+            <w:tcW w:w="1718" w:type="dxa"/>
           </w:tcPr>
           <w:p>
             <w:pPr>
@@ -18297,7 +18303,7 @@
         </w:tc>
         <w:tc>
           <w:tcPr>
-            <w:tcW w:w="1672" w:type="dxa"/>
+            <w:tcW w:w="1599" w:type="dxa"/>
           </w:tcPr>
           <w:p>
             <w:pPr>
@@ -18319,7 +18325,7 @@
         </w:tc>
         <w:tc>
           <w:tcPr>
-            <w:tcW w:w="1644" w:type="dxa"/>
+            <w:tcW w:w="1569" w:type="dxa"/>
           </w:tcPr>
           <w:p>
             <w:pPr>
@@ -18341,7 +18347,7 @@
         </w:tc>
         <w:tc>
           <w:tcPr>
-            <w:tcW w:w="2550" w:type="dxa"/>
+            <w:tcW w:w="2821" w:type="dxa"/>
           </w:tcPr>
           <w:p>
             <w:pPr>
@@ -18497,7 +18503,7 @@
       <w:tr>
         <w:tc>
           <w:tcPr>
-            <w:tcW w:w="1649" w:type="dxa"/>
+            <w:tcW w:w="1568" w:type="dxa"/>
           </w:tcPr>
           <w:p>
             <w:pPr>
@@ -18510,7 +18516,7 @@
         </w:tc>
         <w:tc>
           <w:tcPr>
-            <w:tcW w:w="1760" w:type="dxa"/>
+            <w:tcW w:w="1718" w:type="dxa"/>
           </w:tcPr>
           <w:p>
             <w:pPr>
@@ -18529,7 +18535,7 @@
         </w:tc>
         <w:tc>
           <w:tcPr>
-            <w:tcW w:w="1672" w:type="dxa"/>
+            <w:tcW w:w="1599" w:type="dxa"/>
           </w:tcPr>
           <w:p>
             <w:pPr>
@@ -18551,7 +18557,7 @@
         </w:tc>
         <w:tc>
           <w:tcPr>
-            <w:tcW w:w="1644" w:type="dxa"/>
+            <w:tcW w:w="1569" w:type="dxa"/>
           </w:tcPr>
           <w:p>
             <w:pPr>
@@ -18573,7 +18579,7 @@
         </w:tc>
         <w:tc>
           <w:tcPr>
-            <w:tcW w:w="2550" w:type="dxa"/>
+            <w:tcW w:w="2821" w:type="dxa"/>
           </w:tcPr>
           <w:p>
             <w:pPr>
@@ -18594,7 +18600,7 @@
       <w:tr>
         <w:tc>
           <w:tcPr>
-            <w:tcW w:w="1649" w:type="dxa"/>
+            <w:tcW w:w="1568" w:type="dxa"/>
           </w:tcPr>
           <w:p>
             <w:pPr>
@@ -18607,7 +18613,7 @@
         </w:tc>
         <w:tc>
           <w:tcPr>
-            <w:tcW w:w="1760" w:type="dxa"/>
+            <w:tcW w:w="1718" w:type="dxa"/>
           </w:tcPr>
           <w:p>
             <w:pPr>
@@ -18626,7 +18632,7 @@
         </w:tc>
         <w:tc>
           <w:tcPr>
-            <w:tcW w:w="1672" w:type="dxa"/>
+            <w:tcW w:w="1599" w:type="dxa"/>
           </w:tcPr>
           <w:p>
             <w:pPr>
@@ -18642,7 +18648,7 @@
         </w:tc>
         <w:tc>
           <w:tcPr>
-            <w:tcW w:w="1644" w:type="dxa"/>
+            <w:tcW w:w="1569" w:type="dxa"/>
           </w:tcPr>
           <w:p>
             <w:pPr>
@@ -18658,7 +18664,7 @@
         </w:tc>
         <w:tc>
           <w:tcPr>
-            <w:tcW w:w="2550" w:type="dxa"/>
+            <w:tcW w:w="2821" w:type="dxa"/>
           </w:tcPr>
           <w:p>
             <w:pPr>
@@ -18814,7 +18820,7 @@
       <w:tr>
         <w:tc>
           <w:tcPr>
-            <w:tcW w:w="1649" w:type="dxa"/>
+            <w:tcW w:w="1568" w:type="dxa"/>
           </w:tcPr>
           <w:p>
             <w:pPr>
@@ -18827,7 +18833,7 @@
         </w:tc>
         <w:tc>
           <w:tcPr>
-            <w:tcW w:w="1760" w:type="dxa"/>
+            <w:tcW w:w="1718" w:type="dxa"/>
           </w:tcPr>
           <w:p>
             <w:pPr>
@@ -18846,7 +18852,7 @@
         </w:tc>
         <w:tc>
           <w:tcPr>
-            <w:tcW w:w="1672" w:type="dxa"/>
+            <w:tcW w:w="1599" w:type="dxa"/>
           </w:tcPr>
           <w:p>
             <w:pPr>
@@ -18868,7 +18874,7 @@
         </w:tc>
         <w:tc>
           <w:tcPr>
-            <w:tcW w:w="1644" w:type="dxa"/>
+            <w:tcW w:w="1569" w:type="dxa"/>
           </w:tcPr>
           <w:p>
             <w:pPr>
@@ -18890,7 +18896,7 @@
         </w:tc>
         <w:tc>
           <w:tcPr>
-            <w:tcW w:w="2550" w:type="dxa"/>
+            <w:tcW w:w="2821" w:type="dxa"/>
           </w:tcPr>
           <w:p>
             <w:pPr>
@@ -18905,7 +18911,7 @@
       <w:tr>
         <w:tc>
           <w:tcPr>
-            <w:tcW w:w="1649" w:type="dxa"/>
+            <w:tcW w:w="1568" w:type="dxa"/>
           </w:tcPr>
           <w:p>
             <w:pPr>
@@ -18919,7 +18925,7 @@
         </w:tc>
         <w:tc>
           <w:tcPr>
-            <w:tcW w:w="1760" w:type="dxa"/>
+            <w:tcW w:w="1718" w:type="dxa"/>
           </w:tcPr>
           <w:p>
             <w:pPr>
@@ -18938,7 +18944,7 @@
         </w:tc>
         <w:tc>
           <w:tcPr>
-            <w:tcW w:w="1672" w:type="dxa"/>
+            <w:tcW w:w="1599" w:type="dxa"/>
           </w:tcPr>
           <w:p>
             <w:pPr>
@@ -18960,7 +18966,7 @@
         </w:tc>
         <w:tc>
           <w:tcPr>
-            <w:tcW w:w="1644" w:type="dxa"/>
+            <w:tcW w:w="1569" w:type="dxa"/>
           </w:tcPr>
           <w:p>
             <w:pPr>
@@ -18982,7 +18988,7 @@
         </w:tc>
         <w:tc>
           <w:tcPr>
-            <w:tcW w:w="2550" w:type="dxa"/>
+            <w:tcW w:w="2821" w:type="dxa"/>
           </w:tcPr>
           <w:p>
             <w:pPr>
@@ -19138,7 +19144,7 @@
       <w:tr>
         <w:tc>
           <w:tcPr>
-            <w:tcW w:w="1649" w:type="dxa"/>
+            <w:tcW w:w="1568" w:type="dxa"/>
           </w:tcPr>
           <w:p>
             <w:pPr>
@@ -19151,7 +19157,7 @@
         </w:tc>
         <w:tc>
           <w:tcPr>
-            <w:tcW w:w="1760" w:type="dxa"/>
+            <w:tcW w:w="1718" w:type="dxa"/>
           </w:tcPr>
           <w:p>
             <w:pPr>
@@ -19170,7 +19176,7 @@
         </w:tc>
         <w:tc>
           <w:tcPr>
-            <w:tcW w:w="1672" w:type="dxa"/>
+            <w:tcW w:w="1599" w:type="dxa"/>
           </w:tcPr>
           <w:p>
             <w:pPr>
@@ -19192,7 +19198,7 @@
         </w:tc>
         <w:tc>
           <w:tcPr>
-            <w:tcW w:w="1644" w:type="dxa"/>
+            <w:tcW w:w="1569" w:type="dxa"/>
           </w:tcPr>
           <w:p>
             <w:pPr>
@@ -19214,7 +19220,7 @@
         </w:tc>
         <w:tc>
           <w:tcPr>
-            <w:tcW w:w="2550" w:type="dxa"/>
+            <w:tcW w:w="2821" w:type="dxa"/>
           </w:tcPr>
           <w:p>
             <w:pPr>
@@ -19237,7 +19243,7 @@
       <w:tr>
         <w:tc>
           <w:tcPr>
-            <w:tcW w:w="1649" w:type="dxa"/>
+            <w:tcW w:w="1568" w:type="dxa"/>
           </w:tcPr>
           <w:p>
             <w:pPr>
@@ -19250,7 +19256,7 @@
         </w:tc>
         <w:tc>
           <w:tcPr>
-            <w:tcW w:w="1760" w:type="dxa"/>
+            <w:tcW w:w="1718" w:type="dxa"/>
           </w:tcPr>
           <w:p>
             <w:pPr>
@@ -19269,7 +19275,7 @@
         </w:tc>
         <w:tc>
           <w:tcPr>
-            <w:tcW w:w="1672" w:type="dxa"/>
+            <w:tcW w:w="1599" w:type="dxa"/>
           </w:tcPr>
           <w:p>
             <w:pPr>
@@ -19291,7 +19297,7 @@
         </w:tc>
         <w:tc>
           <w:tcPr>
-            <w:tcW w:w="1644" w:type="dxa"/>
+            <w:tcW w:w="1569" w:type="dxa"/>
           </w:tcPr>
           <w:p>
             <w:pPr>
@@ -19304,7 +19310,7 @@
         </w:tc>
         <w:tc>
           <w:tcPr>
-            <w:tcW w:w="2550" w:type="dxa"/>
+            <w:tcW w:w="2821" w:type="dxa"/>
           </w:tcPr>
           <w:p>
             <w:pPr>
@@ -19322,7 +19328,7 @@
       <w:tr>
         <w:tc>
           <w:tcPr>
-            <w:tcW w:w="1649" w:type="dxa"/>
+            <w:tcW w:w="1568" w:type="dxa"/>
           </w:tcPr>
           <w:p>
             <w:pPr>
@@ -19335,7 +19341,7 @@
         </w:tc>
         <w:tc>
           <w:tcPr>
-            <w:tcW w:w="1760" w:type="dxa"/>
+            <w:tcW w:w="1718" w:type="dxa"/>
           </w:tcPr>
           <w:p>
             <w:pPr>
@@ -19354,7 +19360,7 @@
         </w:tc>
         <w:tc>
           <w:tcPr>
-            <w:tcW w:w="1672" w:type="dxa"/>
+            <w:tcW w:w="1599" w:type="dxa"/>
           </w:tcPr>
           <w:p>
             <w:pPr>
@@ -19376,7 +19382,7 @@
         </w:tc>
         <w:tc>
           <w:tcPr>
-            <w:tcW w:w="1644" w:type="dxa"/>
+            <w:tcW w:w="1569" w:type="dxa"/>
           </w:tcPr>
           <w:p>
             <w:pPr>
@@ -19398,7 +19404,7 @@
         </w:tc>
         <w:tc>
           <w:tcPr>
-            <w:tcW w:w="2550" w:type="dxa"/>
+            <w:tcW w:w="2821" w:type="dxa"/>
           </w:tcPr>
           <w:p>
             <w:pPr>
@@ -19421,7 +19427,7 @@
       <w:tr>
         <w:tc>
           <w:tcPr>
-            <w:tcW w:w="1649" w:type="dxa"/>
+            <w:tcW w:w="1568" w:type="dxa"/>
           </w:tcPr>
           <w:p>
             <w:pPr>
@@ -19434,7 +19440,7 @@
         </w:tc>
         <w:tc>
           <w:tcPr>
-            <w:tcW w:w="1760" w:type="dxa"/>
+            <w:tcW w:w="1718" w:type="dxa"/>
           </w:tcPr>
           <w:p>
             <w:pPr>
@@ -19453,7 +19459,7 @@
         </w:tc>
         <w:tc>
           <w:tcPr>
-            <w:tcW w:w="1672" w:type="dxa"/>
+            <w:tcW w:w="1599" w:type="dxa"/>
           </w:tcPr>
           <w:p>
             <w:pPr>
@@ -19475,7 +19481,7 @@
         </w:tc>
         <w:tc>
           <w:tcPr>
-            <w:tcW w:w="1644" w:type="dxa"/>
+            <w:tcW w:w="1569" w:type="dxa"/>
           </w:tcPr>
           <w:p>
             <w:pPr>
@@ -19497,7 +19503,7 @@
         </w:tc>
         <w:tc>
           <w:tcPr>
-            <w:tcW w:w="2550" w:type="dxa"/>
+            <w:tcW w:w="2821" w:type="dxa"/>
           </w:tcPr>
           <w:p>
             <w:pPr>
@@ -19538,7 +19544,7 @@
       <w:tr>
         <w:tc>
           <w:tcPr>
-            <w:tcW w:w="1649" w:type="dxa"/>
+            <w:tcW w:w="1568" w:type="dxa"/>
           </w:tcPr>
           <w:p>
             <w:pPr>
@@ -19551,7 +19557,7 @@
         </w:tc>
         <w:tc>
           <w:tcPr>
-            <w:tcW w:w="1760" w:type="dxa"/>
+            <w:tcW w:w="1718" w:type="dxa"/>
           </w:tcPr>
           <w:p>
             <w:pPr>
@@ -19570,7 +19576,7 @@
         </w:tc>
         <w:tc>
           <w:tcPr>
-            <w:tcW w:w="1672" w:type="dxa"/>
+            <w:tcW w:w="1599" w:type="dxa"/>
           </w:tcPr>
           <w:p>
             <w:pPr>
@@ -19592,7 +19598,7 @@
         </w:tc>
         <w:tc>
           <w:tcPr>
-            <w:tcW w:w="1644" w:type="dxa"/>
+            <w:tcW w:w="1569" w:type="dxa"/>
           </w:tcPr>
           <w:p>
             <w:pPr>
@@ -19614,7 +19620,7 @@
         </w:tc>
         <w:tc>
           <w:tcPr>
-            <w:tcW w:w="2550" w:type="dxa"/>
+            <w:tcW w:w="2821" w:type="dxa"/>
           </w:tcPr>
           <w:p>
             <w:pPr>
@@ -19648,7 +19654,7 @@
       <w:tr>
         <w:tc>
           <w:tcPr>
-            <w:tcW w:w="1649" w:type="dxa"/>
+            <w:tcW w:w="1568" w:type="dxa"/>
           </w:tcPr>
           <w:p>
             <w:pPr>
@@ -19661,7 +19667,7 @@
         </w:tc>
         <w:tc>
           <w:tcPr>
-            <w:tcW w:w="1760" w:type="dxa"/>
+            <w:tcW w:w="1718" w:type="dxa"/>
           </w:tcPr>
           <w:p>
             <w:pPr>
@@ -19680,7 +19686,7 @@
         </w:tc>
         <w:tc>
           <w:tcPr>
-            <w:tcW w:w="1672" w:type="dxa"/>
+            <w:tcW w:w="1599" w:type="dxa"/>
           </w:tcPr>
           <w:p>
             <w:pPr>
@@ -19702,7 +19708,7 @@
         </w:tc>
         <w:tc>
           <w:tcPr>
-            <w:tcW w:w="1644" w:type="dxa"/>
+            <w:tcW w:w="1569" w:type="dxa"/>
           </w:tcPr>
           <w:p>
             <w:pPr>
@@ -19724,7 +19730,7 @@
         </w:tc>
         <w:tc>
           <w:tcPr>
-            <w:tcW w:w="2550" w:type="dxa"/>
+            <w:tcW w:w="2821" w:type="dxa"/>
           </w:tcPr>
           <w:p>
             <w:pPr>
@@ -19742,7 +19748,7 @@
       <w:tr>
         <w:tc>
           <w:tcPr>
-            <w:tcW w:w="1649" w:type="dxa"/>
+            <w:tcW w:w="1568" w:type="dxa"/>
           </w:tcPr>
           <w:p>
             <w:pPr>
@@ -19755,7 +19761,7 @@
         </w:tc>
         <w:tc>
           <w:tcPr>
-            <w:tcW w:w="1760" w:type="dxa"/>
+            <w:tcW w:w="1718" w:type="dxa"/>
           </w:tcPr>
           <w:p>
             <w:pPr>
@@ -19774,7 +19780,7 @@
         </w:tc>
         <w:tc>
           <w:tcPr>
-            <w:tcW w:w="1672" w:type="dxa"/>
+            <w:tcW w:w="1599" w:type="dxa"/>
           </w:tcPr>
           <w:p>
             <w:pPr>
@@ -19796,7 +19802,7 @@
         </w:tc>
         <w:tc>
           <w:tcPr>
-            <w:tcW w:w="1644" w:type="dxa"/>
+            <w:tcW w:w="1569" w:type="dxa"/>
           </w:tcPr>
           <w:p>
             <w:pPr>
@@ -19818,7 +19824,7 @@
         </w:tc>
         <w:tc>
           <w:tcPr>
-            <w:tcW w:w="2550" w:type="dxa"/>
+            <w:tcW w:w="2821" w:type="dxa"/>
           </w:tcPr>
           <w:p>
             <w:pPr>
@@ -19904,7 +19910,7 @@
       <w:tr>
         <w:tc>
           <w:tcPr>
-            <w:tcW w:w="1649" w:type="dxa"/>
+            <w:tcW w:w="1568" w:type="dxa"/>
           </w:tcPr>
           <w:p>
             <w:pPr>
@@ -19917,15 +19923,22 @@
         </w:tc>
         <w:tc>
           <w:tcPr>
-            <w:tcW w:w="1760" w:type="dxa"/>
-          </w:tcPr>
-          <w:p>
-            <w:pPr>
-              <w:ind w:left="0" w:firstLine="0"/>
-              <w:rPr>
-                <w:rtl/>
-              </w:rPr>
-            </w:pPr>
+            <w:tcW w:w="1718" w:type="dxa"/>
+          </w:tcPr>
+          <w:p>
+            <w:pPr>
+              <w:ind w:left="0" w:firstLine="0"/>
+              <w:rPr>
+                <w:rtl/>
+              </w:rPr>
+            </w:pPr>
+            <w:r>
+              <w:rPr>
+                <w:rFonts w:hint="cs"/>
+                <w:rtl/>
+              </w:rPr>
+              <w:t xml:space="preserve">נתוני </w:t>
+            </w:r>
             <w:r>
               <w:rPr>
                 <w:rtl/>
@@ -19936,7 +19949,7 @@
         </w:tc>
         <w:tc>
           <w:tcPr>
-            <w:tcW w:w="1672" w:type="dxa"/>
+            <w:tcW w:w="1599" w:type="dxa"/>
           </w:tcPr>
           <w:p>
             <w:pPr>
@@ -19958,7 +19971,7 @@
         </w:tc>
         <w:tc>
           <w:tcPr>
-            <w:tcW w:w="1644" w:type="dxa"/>
+            <w:tcW w:w="1569" w:type="dxa"/>
           </w:tcPr>
           <w:p>
             <w:pPr>
@@ -19980,7 +19993,7 @@
         </w:tc>
         <w:tc>
           <w:tcPr>
-            <w:tcW w:w="2550" w:type="dxa"/>
+            <w:tcW w:w="2821" w:type="dxa"/>
           </w:tcPr>
           <w:p>
             <w:pPr>
@@ -19995,7 +20008,7 @@
       <w:tr>
         <w:tc>
           <w:tcPr>
-            <w:tcW w:w="1649" w:type="dxa"/>
+            <w:tcW w:w="1568" w:type="dxa"/>
           </w:tcPr>
           <w:p>
             <w:pPr>
@@ -20008,26 +20021,33 @@
         </w:tc>
         <w:tc>
           <w:tcPr>
-            <w:tcW w:w="1760" w:type="dxa"/>
-          </w:tcPr>
-          <w:p>
-            <w:pPr>
-              <w:ind w:left="0" w:firstLine="0"/>
-              <w:rPr>
-                <w:rtl/>
-              </w:rPr>
-            </w:pPr>
-            <w:r>
-              <w:rPr>
-                <w:rtl/>
-              </w:rPr>
-              <w:t>נתוני פקטות זדוניים</w:t>
-            </w:r>
-          </w:p>
-        </w:tc>
-        <w:tc>
-          <w:tcPr>
-            <w:tcW w:w="1672" w:type="dxa"/>
+            <w:tcW w:w="1718" w:type="dxa"/>
+          </w:tcPr>
+          <w:p>
+            <w:pPr>
+              <w:ind w:left="0" w:firstLine="0"/>
+              <w:rPr>
+                <w:rtl/>
+              </w:rPr>
+            </w:pPr>
+            <w:r>
+              <w:rPr>
+                <w:rtl/>
+              </w:rPr>
+              <w:t xml:space="preserve">נתוני פקטות </w:t>
+            </w:r>
+            <w:r>
+              <w:rPr>
+                <w:rFonts w:hint="cs"/>
+                <w:rtl/>
+              </w:rPr>
+              <w:t>חריגות</w:t>
+            </w:r>
+          </w:p>
+        </w:tc>
+        <w:tc>
+          <w:tcPr>
+            <w:tcW w:w="1599" w:type="dxa"/>
           </w:tcPr>
           <w:p>
             <w:pPr>
@@ -20049,7 +20069,7 @@
         </w:tc>
         <w:tc>
           <w:tcPr>
-            <w:tcW w:w="1644" w:type="dxa"/>
+            <w:tcW w:w="1569" w:type="dxa"/>
           </w:tcPr>
           <w:p>
             <w:pPr>
@@ -20071,7 +20091,7 @@
         </w:tc>
         <w:tc>
           <w:tcPr>
-            <w:tcW w:w="2550" w:type="dxa"/>
+            <w:tcW w:w="2821" w:type="dxa"/>
           </w:tcPr>
           <w:p>
             <w:pPr>
@@ -20214,114 +20234,127 @@
       <w:tr>
         <w:tc>
           <w:tcPr>
-            <w:tcW w:w="1649" w:type="dxa"/>
-          </w:tcPr>
-          <w:p>
-            <w:pPr>
-              <w:ind w:left="0" w:firstLine="0"/>
-            </w:pPr>
+            <w:tcW w:w="1568" w:type="dxa"/>
+          </w:tcPr>
+          <w:p>
+            <w:pPr>
+              <w:ind w:left="0" w:firstLine="0"/>
+            </w:pPr>
+            <w:r>
+              <w:t>F3</w:t>
+            </w:r>
+          </w:p>
+        </w:tc>
+        <w:tc>
+          <w:tcPr>
+            <w:tcW w:w="1718" w:type="dxa"/>
+          </w:tcPr>
+          <w:p>
+            <w:pPr>
+              <w:ind w:left="0" w:firstLine="0"/>
+              <w:rPr>
+                <w:rtl/>
+              </w:rPr>
+            </w:pPr>
+            <w:r>
+              <w:rPr>
+                <w:rtl/>
+              </w:rPr>
+              <w:t>תוצאות</w:t>
+            </w:r>
+            <w:r>
+              <w:rPr>
+                <w:rFonts w:hint="cs"/>
+                <w:rtl/>
+              </w:rPr>
+              <w:t xml:space="preserve"> ניטור</w:t>
+            </w:r>
+            <w:r>
+              <w:rPr>
+                <w:rtl/>
+              </w:rPr>
+              <w:t xml:space="preserve"> ל-</w:t>
+            </w:r>
+            <w:r>
+              <w:t>Frontend</w:t>
+            </w:r>
+          </w:p>
+        </w:tc>
+        <w:tc>
+          <w:tcPr>
+            <w:tcW w:w="1599" w:type="dxa"/>
+          </w:tcPr>
+          <w:p>
+            <w:pPr>
+              <w:ind w:left="0" w:firstLine="0"/>
+              <w:rPr>
+                <w:rtl/>
+              </w:rPr>
+            </w:pPr>
+            <w:r>
+              <w:rPr>
+                <w:rtl/>
+              </w:rPr>
+              <w:t>2.1</w:t>
+            </w:r>
+            <w:r>
+              <w:t>P</w:t>
+            </w:r>
+          </w:p>
+        </w:tc>
+        <w:tc>
+          <w:tcPr>
+            <w:tcW w:w="1569" w:type="dxa"/>
+          </w:tcPr>
+          <w:p>
+            <w:pPr>
+              <w:ind w:left="0" w:firstLine="0"/>
+              <w:rPr>
+                <w:rtl/>
+              </w:rPr>
+            </w:pPr>
+            <w:r>
+              <w:rPr>
+                <w:rtl/>
+              </w:rPr>
+              <w:t>1</w:t>
+            </w:r>
+            <w:r>
+              <w:t>E</w:t>
+            </w:r>
+          </w:p>
+        </w:tc>
+        <w:tc>
+          <w:tcPr>
+            <w:tcW w:w="2821" w:type="dxa"/>
+          </w:tcPr>
+          <w:p>
+            <w:pPr>
+              <w:ind w:left="0" w:firstLine="0"/>
+            </w:pPr>
+            <w:proofErr w:type="spellStart"/>
+            <w:r>
+              <w:t>Source_IP</w:t>
+            </w:r>
+            <w:proofErr w:type="spellEnd"/>
+          </w:p>
+          <w:p>
+            <w:pPr>
+              <w:ind w:left="0" w:firstLine="0"/>
+            </w:pPr>
+            <w:proofErr w:type="spellStart"/>
+            <w:r>
+              <w:t>Destination_IP</w:t>
+            </w:r>
+            <w:proofErr w:type="spellEnd"/>
+          </w:p>
+          <w:p>
+            <w:pPr>
+              <w:ind w:left="0" w:firstLine="0"/>
+            </w:pPr>
+            <w:proofErr w:type="spellStart"/>
             <w:r>
               <w:lastRenderedPageBreak/>
-              <w:t>F3</w:t>
-            </w:r>
-          </w:p>
-        </w:tc>
-        <w:tc>
-          <w:tcPr>
-            <w:tcW w:w="1760" w:type="dxa"/>
-          </w:tcPr>
-          <w:p>
-            <w:pPr>
-              <w:ind w:left="0" w:firstLine="0"/>
-              <w:rPr>
-                <w:rtl/>
-              </w:rPr>
-            </w:pPr>
-            <w:r>
-              <w:rPr>
-                <w:rtl/>
-              </w:rPr>
-              <w:t>שליחת תוצאות ל-</w:t>
-            </w:r>
-            <w:r>
-              <w:t>Frontend</w:t>
-            </w:r>
-          </w:p>
-        </w:tc>
-        <w:tc>
-          <w:tcPr>
-            <w:tcW w:w="1672" w:type="dxa"/>
-          </w:tcPr>
-          <w:p>
-            <w:pPr>
-              <w:ind w:left="0" w:firstLine="0"/>
-              <w:rPr>
-                <w:rtl/>
-              </w:rPr>
-            </w:pPr>
-            <w:r>
-              <w:rPr>
-                <w:rtl/>
-              </w:rPr>
-              <w:t>2.1</w:t>
-            </w:r>
-            <w:r>
-              <w:t>P</w:t>
-            </w:r>
-          </w:p>
-        </w:tc>
-        <w:tc>
-          <w:tcPr>
-            <w:tcW w:w="1644" w:type="dxa"/>
-          </w:tcPr>
-          <w:p>
-            <w:pPr>
-              <w:ind w:left="0" w:firstLine="0"/>
-              <w:rPr>
-                <w:rtl/>
-              </w:rPr>
-            </w:pPr>
-            <w:r>
-              <w:rPr>
-                <w:rtl/>
-              </w:rPr>
-              <w:t>1</w:t>
-            </w:r>
-            <w:r>
-              <w:t>E</w:t>
-            </w:r>
-          </w:p>
-        </w:tc>
-        <w:tc>
-          <w:tcPr>
-            <w:tcW w:w="2550" w:type="dxa"/>
-          </w:tcPr>
-          <w:p>
-            <w:pPr>
-              <w:ind w:left="0" w:firstLine="0"/>
-            </w:pPr>
-            <w:proofErr w:type="spellStart"/>
-            <w:r>
-              <w:t>Source_IP</w:t>
-            </w:r>
-            <w:proofErr w:type="spellEnd"/>
-          </w:p>
-          <w:p>
-            <w:pPr>
-              <w:ind w:left="0" w:firstLine="0"/>
-            </w:pPr>
-            <w:proofErr w:type="spellStart"/>
-            <w:r>
-              <w:t>Destination_IP</w:t>
-            </w:r>
-            <w:proofErr w:type="spellEnd"/>
-          </w:p>
-          <w:p>
-            <w:pPr>
-              <w:ind w:left="0" w:firstLine="0"/>
-            </w:pPr>
-            <w:proofErr w:type="spellStart"/>
-            <w:r>
               <w:t>Source_Port</w:t>
             </w:r>
             <w:proofErr w:type="spellEnd"/>
@@ -20437,20 +20470,21 @@
       <w:tr>
         <w:tc>
           <w:tcPr>
-            <w:tcW w:w="1649" w:type="dxa"/>
-          </w:tcPr>
-          <w:p>
-            <w:pPr>
-              <w:ind w:left="0" w:firstLine="0"/>
-            </w:pPr>
-            <w:r>
+            <w:tcW w:w="1568" w:type="dxa"/>
+          </w:tcPr>
+          <w:p>
+            <w:pPr>
+              <w:ind w:left="0" w:firstLine="0"/>
+            </w:pPr>
+            <w:r>
+              <w:lastRenderedPageBreak/>
               <w:t>F4</w:t>
             </w:r>
           </w:p>
         </w:tc>
         <w:tc>
           <w:tcPr>
-            <w:tcW w:w="1760" w:type="dxa"/>
+            <w:tcW w:w="1718" w:type="dxa"/>
           </w:tcPr>
           <w:p>
             <w:pPr>
@@ -20469,7 +20503,7 @@
         </w:tc>
         <w:tc>
           <w:tcPr>
-            <w:tcW w:w="1672" w:type="dxa"/>
+            <w:tcW w:w="1599" w:type="dxa"/>
           </w:tcPr>
           <w:p>
             <w:pPr>
@@ -20491,7 +20525,7 @@
         </w:tc>
         <w:tc>
           <w:tcPr>
-            <w:tcW w:w="1644" w:type="dxa"/>
+            <w:tcW w:w="1569" w:type="dxa"/>
           </w:tcPr>
           <w:p>
             <w:pPr>
@@ -20513,7 +20547,7 @@
         </w:tc>
         <w:tc>
           <w:tcPr>
-            <w:tcW w:w="2550" w:type="dxa"/>
+            <w:tcW w:w="2821" w:type="dxa"/>
           </w:tcPr>
           <w:p>
             <w:pPr>
@@ -20656,7 +20690,7 @@
       <w:tr>
         <w:tc>
           <w:tcPr>
-            <w:tcW w:w="1649" w:type="dxa"/>
+            <w:tcW w:w="1568" w:type="dxa"/>
           </w:tcPr>
           <w:p>
             <w:pPr>
@@ -20669,26 +20703,46 @@
         </w:tc>
         <w:tc>
           <w:tcPr>
-            <w:tcW w:w="1760" w:type="dxa"/>
-          </w:tcPr>
-          <w:p>
-            <w:pPr>
-              <w:ind w:left="0" w:firstLine="0"/>
-              <w:rPr>
-                <w:rtl/>
-              </w:rPr>
-            </w:pPr>
-            <w:r>
-              <w:rPr>
-                <w:rtl/>
-              </w:rPr>
-              <w:t>בקשת שליחת מייל</w:t>
-            </w:r>
-          </w:p>
-        </w:tc>
-        <w:tc>
-          <w:tcPr>
-            <w:tcW w:w="1672" w:type="dxa"/>
+            <w:tcW w:w="1718" w:type="dxa"/>
+          </w:tcPr>
+          <w:p>
+            <w:pPr>
+              <w:ind w:left="0" w:firstLine="0"/>
+              <w:rPr>
+                <w:rtl/>
+              </w:rPr>
+            </w:pPr>
+            <w:r>
+              <w:rPr>
+                <w:rFonts w:hint="cs"/>
+                <w:rtl/>
+              </w:rPr>
+              <w:t>פרטי</w:t>
+            </w:r>
+            <w:r>
+              <w:rPr>
+                <w:rtl/>
+              </w:rPr>
+              <w:t xml:space="preserve"> </w:t>
+            </w:r>
+            <w:r>
+              <w:rPr>
+                <w:rFonts w:hint="cs"/>
+                <w:rtl/>
+              </w:rPr>
+              <w:t>הודעת</w:t>
+            </w:r>
+            <w:r>
+              <w:rPr>
+                <w:rtl/>
+              </w:rPr>
+              <w:t xml:space="preserve"> מייל</w:t>
+            </w:r>
+          </w:p>
+        </w:tc>
+        <w:tc>
+          <w:tcPr>
+            <w:tcW w:w="1599" w:type="dxa"/>
           </w:tcPr>
           <w:p>
             <w:pPr>
@@ -20710,7 +20764,7 @@
         </w:tc>
         <w:tc>
           <w:tcPr>
-            <w:tcW w:w="1644" w:type="dxa"/>
+            <w:tcW w:w="1569" w:type="dxa"/>
           </w:tcPr>
           <w:p>
             <w:pPr>
@@ -20732,7 +20786,7 @@
         </w:tc>
         <w:tc>
           <w:tcPr>
-            <w:tcW w:w="2550" w:type="dxa"/>
+            <w:tcW w:w="2821" w:type="dxa"/>
           </w:tcPr>
           <w:p>
             <w:pPr>
@@ -20891,7 +20945,7 @@
       <w:tr>
         <w:tc>
           <w:tcPr>
-            <w:tcW w:w="1649" w:type="dxa"/>
+            <w:tcW w:w="1568" w:type="dxa"/>
           </w:tcPr>
           <w:p>
             <w:pPr>
@@ -20904,26 +20958,26 @@
         </w:tc>
         <w:tc>
           <w:tcPr>
-            <w:tcW w:w="1760" w:type="dxa"/>
-          </w:tcPr>
-          <w:p>
-            <w:pPr>
-              <w:ind w:left="0" w:firstLine="0"/>
-              <w:rPr>
-                <w:rtl/>
-              </w:rPr>
-            </w:pPr>
-            <w:r>
-              <w:rPr>
-                <w:rtl/>
-              </w:rPr>
-              <w:t>קריאת נתוני פקטות זדוניים</w:t>
-            </w:r>
-          </w:p>
-        </w:tc>
-        <w:tc>
-          <w:tcPr>
-            <w:tcW w:w="1672" w:type="dxa"/>
+            <w:tcW w:w="1718" w:type="dxa"/>
+          </w:tcPr>
+          <w:p>
+            <w:pPr>
+              <w:ind w:left="0" w:firstLine="0"/>
+              <w:rPr>
+                <w:rtl/>
+              </w:rPr>
+            </w:pPr>
+            <w:r>
+              <w:rPr>
+                <w:rtl/>
+              </w:rPr>
+              <w:t>נתוני פקטות זדוניים</w:t>
+            </w:r>
+          </w:p>
+        </w:tc>
+        <w:tc>
+          <w:tcPr>
+            <w:tcW w:w="1599" w:type="dxa"/>
           </w:tcPr>
           <w:p>
             <w:pPr>
@@ -20945,7 +20999,7 @@
         </w:tc>
         <w:tc>
           <w:tcPr>
-            <w:tcW w:w="1644" w:type="dxa"/>
+            <w:tcW w:w="1569" w:type="dxa"/>
           </w:tcPr>
           <w:p>
             <w:pPr>
@@ -20967,7 +21021,7 @@
         </w:tc>
         <w:tc>
           <w:tcPr>
-            <w:tcW w:w="2550" w:type="dxa"/>
+            <w:tcW w:w="2821" w:type="dxa"/>
           </w:tcPr>
           <w:p>
             <w:pPr>
@@ -21016,8 +21070,6 @@
               </w:rPr>
               <w:t>י</w:t>
             </w:r>
-            <w:bookmarkStart w:id="0" w:name="_GoBack"/>
-            <w:bookmarkEnd w:id="0"/>
             <w:r>
               <w:rPr>
                 <w:b/>
@@ -21039,7 +21091,7 @@
       <w:tr>
         <w:tc>
           <w:tcPr>
-            <w:tcW w:w="1649" w:type="dxa"/>
+            <w:tcW w:w="1568" w:type="dxa"/>
           </w:tcPr>
           <w:p>
             <w:pPr>
@@ -21052,26 +21104,33 @@
         </w:tc>
         <w:tc>
           <w:tcPr>
-            <w:tcW w:w="1760" w:type="dxa"/>
-          </w:tcPr>
-          <w:p>
-            <w:pPr>
-              <w:ind w:left="0" w:firstLine="0"/>
-              <w:rPr>
-                <w:rtl/>
-              </w:rPr>
-            </w:pPr>
-            <w:r>
-              <w:rPr>
-                <w:rtl/>
-              </w:rPr>
-              <w:t>בקשת בדיקת אחוזי שימוש</w:t>
-            </w:r>
-          </w:p>
-        </w:tc>
-        <w:tc>
-          <w:tcPr>
-            <w:tcW w:w="1672" w:type="dxa"/>
+            <w:tcW w:w="1718" w:type="dxa"/>
+          </w:tcPr>
+          <w:p>
+            <w:pPr>
+              <w:ind w:left="0" w:firstLine="0"/>
+              <w:rPr>
+                <w:rtl/>
+              </w:rPr>
+            </w:pPr>
+            <w:r>
+              <w:rPr>
+                <w:rFonts w:hint="cs"/>
+                <w:rtl/>
+              </w:rPr>
+              <w:t>נתוני</w:t>
+            </w:r>
+            <w:r>
+              <w:rPr>
+                <w:rtl/>
+              </w:rPr>
+              <w:t xml:space="preserve"> בדיקת אחוזי שימוש</w:t>
+            </w:r>
+          </w:p>
+        </w:tc>
+        <w:tc>
+          <w:tcPr>
+            <w:tcW w:w="1599" w:type="dxa"/>
           </w:tcPr>
           <w:p>
             <w:pPr>
@@ -21093,7 +21152,7 @@
         </w:tc>
         <w:tc>
           <w:tcPr>
-            <w:tcW w:w="1644" w:type="dxa"/>
+            <w:tcW w:w="1569" w:type="dxa"/>
           </w:tcPr>
           <w:p>
             <w:pPr>
@@ -21115,7 +21174,7 @@
         </w:tc>
         <w:tc>
           <w:tcPr>
-            <w:tcW w:w="2550" w:type="dxa"/>
+            <w:tcW w:w="2821" w:type="dxa"/>
           </w:tcPr>
           <w:p>
             <w:pPr>
@@ -21130,7 +21189,7 @@
       <w:tr>
         <w:tc>
           <w:tcPr>
-            <w:tcW w:w="1649" w:type="dxa"/>
+            <w:tcW w:w="1568" w:type="dxa"/>
           </w:tcPr>
           <w:p>
             <w:pPr>
@@ -21143,26 +21202,33 @@
         </w:tc>
         <w:tc>
           <w:tcPr>
-            <w:tcW w:w="1760" w:type="dxa"/>
-          </w:tcPr>
-          <w:p>
-            <w:pPr>
-              <w:ind w:left="0" w:firstLine="0"/>
-              <w:rPr>
-                <w:rtl/>
-              </w:rPr>
-            </w:pPr>
-            <w:r>
-              <w:rPr>
-                <w:rtl/>
-              </w:rPr>
-              <w:t>קריאת ממוצעי שימוש</w:t>
-            </w:r>
-          </w:p>
-        </w:tc>
-        <w:tc>
-          <w:tcPr>
-            <w:tcW w:w="1672" w:type="dxa"/>
+            <w:tcW w:w="1718" w:type="dxa"/>
+          </w:tcPr>
+          <w:p>
+            <w:pPr>
+              <w:ind w:left="0" w:firstLine="0"/>
+              <w:rPr>
+                <w:rtl/>
+              </w:rPr>
+            </w:pPr>
+            <w:r>
+              <w:rPr>
+                <w:rtl/>
+              </w:rPr>
+              <w:t>ממוצעי שימוש</w:t>
+            </w:r>
+            <w:r>
+              <w:rPr>
+                <w:rFonts w:hint="cs"/>
+                <w:rtl/>
+              </w:rPr>
+              <w:t xml:space="preserve"> חומרה</w:t>
+            </w:r>
+          </w:p>
+        </w:tc>
+        <w:tc>
+          <w:tcPr>
+            <w:tcW w:w="1599" w:type="dxa"/>
           </w:tcPr>
           <w:p>
             <w:pPr>
@@ -21181,7 +21247,7 @@
         </w:tc>
         <w:tc>
           <w:tcPr>
-            <w:tcW w:w="1644" w:type="dxa"/>
+            <w:tcW w:w="1569" w:type="dxa"/>
           </w:tcPr>
           <w:p>
             <w:pPr>
@@ -21197,7 +21263,7 @@
         </w:tc>
         <w:tc>
           <w:tcPr>
-            <w:tcW w:w="2550" w:type="dxa"/>
+            <w:tcW w:w="2821" w:type="dxa"/>
           </w:tcPr>
           <w:p>
             <w:pPr>
@@ -21212,7 +21278,7 @@
       <w:tr>
         <w:tc>
           <w:tcPr>
-            <w:tcW w:w="1649" w:type="dxa"/>
+            <w:tcW w:w="1568" w:type="dxa"/>
           </w:tcPr>
           <w:p>
             <w:pPr>
@@ -21225,7 +21291,7 @@
         </w:tc>
         <w:tc>
           <w:tcPr>
-            <w:tcW w:w="1760" w:type="dxa"/>
+            <w:tcW w:w="1718" w:type="dxa"/>
           </w:tcPr>
           <w:p>
             <w:pPr>
@@ -21244,7 +21310,7 @@
         </w:tc>
         <w:tc>
           <w:tcPr>
-            <w:tcW w:w="1672" w:type="dxa"/>
+            <w:tcW w:w="1599" w:type="dxa"/>
           </w:tcPr>
           <w:p>
             <w:pPr>
@@ -21266,7 +21332,7 @@
         </w:tc>
         <w:tc>
           <w:tcPr>
-            <w:tcW w:w="1644" w:type="dxa"/>
+            <w:tcW w:w="1569" w:type="dxa"/>
           </w:tcPr>
           <w:p>
             <w:pPr>
@@ -21288,7 +21354,7 @@
         </w:tc>
         <w:tc>
           <w:tcPr>
-            <w:tcW w:w="2550" w:type="dxa"/>
+            <w:tcW w:w="2821" w:type="dxa"/>
           </w:tcPr>
           <w:p>
             <w:pPr>
@@ -21322,7 +21388,6 @@
             </w:pPr>
             <w:proofErr w:type="spellStart"/>
             <w:r>
-              <w:lastRenderedPageBreak/>
               <w:t>diskUsage</w:t>
             </w:r>
             <w:proofErr w:type="spellEnd"/>
@@ -21332,40 +21397,46 @@
       <w:tr>
         <w:tc>
           <w:tcPr>
-            <w:tcW w:w="1649" w:type="dxa"/>
-          </w:tcPr>
-          <w:p>
-            <w:pPr>
-              <w:ind w:left="0" w:firstLine="0"/>
-            </w:pPr>
-            <w:r>
-              <w:lastRenderedPageBreak/>
+            <w:tcW w:w="1568" w:type="dxa"/>
+          </w:tcPr>
+          <w:p>
+            <w:pPr>
+              <w:ind w:left="0" w:firstLine="0"/>
+            </w:pPr>
+            <w:r>
               <w:t>F4</w:t>
             </w:r>
           </w:p>
         </w:tc>
         <w:tc>
           <w:tcPr>
-            <w:tcW w:w="1760" w:type="dxa"/>
-          </w:tcPr>
-          <w:p>
-            <w:pPr>
-              <w:ind w:left="0" w:firstLine="0"/>
-              <w:rPr>
-                <w:rtl/>
-              </w:rPr>
-            </w:pPr>
-            <w:r>
-              <w:rPr>
-                <w:rtl/>
-              </w:rPr>
-              <w:t>תיעוד נתוני שימוש יתר</w:t>
-            </w:r>
-          </w:p>
-        </w:tc>
-        <w:tc>
-          <w:tcPr>
-            <w:tcW w:w="1672" w:type="dxa"/>
+            <w:tcW w:w="1718" w:type="dxa"/>
+          </w:tcPr>
+          <w:p>
+            <w:pPr>
+              <w:ind w:left="0" w:firstLine="0"/>
+              <w:rPr>
+                <w:rtl/>
+              </w:rPr>
+            </w:pPr>
+            <w:r>
+              <w:rPr>
+                <w:rtl/>
+              </w:rPr>
+              <w:t>נתוני שימוש יתר</w:t>
+            </w:r>
+            <w:r>
+              <w:rPr>
+                <w:rFonts w:hint="cs"/>
+                <w:rtl/>
+              </w:rPr>
+              <w:t xml:space="preserve"> לתיעוד</w:t>
+            </w:r>
+          </w:p>
+        </w:tc>
+        <w:tc>
+          <w:tcPr>
+            <w:tcW w:w="1599" w:type="dxa"/>
           </w:tcPr>
           <w:p>
             <w:pPr>
@@ -21378,7 +21449,7 @@
         </w:tc>
         <w:tc>
           <w:tcPr>
-            <w:tcW w:w="1644" w:type="dxa"/>
+            <w:tcW w:w="1569" w:type="dxa"/>
           </w:tcPr>
           <w:p>
             <w:pPr>
@@ -21394,7 +21465,7 @@
         </w:tc>
         <w:tc>
           <w:tcPr>
-            <w:tcW w:w="2550" w:type="dxa"/>
+            <w:tcW w:w="2821" w:type="dxa"/>
           </w:tcPr>
           <w:p>
             <w:pPr>
@@ -21421,39 +21492,40 @@
       <w:tr>
         <w:tc>
           <w:tcPr>
-            <w:tcW w:w="1649" w:type="dxa"/>
-          </w:tcPr>
-          <w:p>
-            <w:pPr>
-              <w:ind w:left="0" w:firstLine="0"/>
-            </w:pPr>
-            <w:r>
+            <w:tcW w:w="1568" w:type="dxa"/>
+          </w:tcPr>
+          <w:p>
+            <w:pPr>
+              <w:ind w:left="0" w:firstLine="0"/>
+            </w:pPr>
+            <w:r>
+              <w:lastRenderedPageBreak/>
               <w:t>F5</w:t>
             </w:r>
           </w:p>
         </w:tc>
         <w:tc>
           <w:tcPr>
-            <w:tcW w:w="1760" w:type="dxa"/>
-          </w:tcPr>
-          <w:p>
-            <w:pPr>
-              <w:ind w:left="0" w:firstLine="0"/>
-              <w:rPr>
-                <w:rtl/>
-              </w:rPr>
-            </w:pPr>
-            <w:r>
-              <w:rPr>
-                <w:rtl/>
-              </w:rPr>
-              <w:t>דיווח על שימוש חריג</w:t>
-            </w:r>
-          </w:p>
-        </w:tc>
-        <w:tc>
-          <w:tcPr>
-            <w:tcW w:w="1672" w:type="dxa"/>
+            <w:tcW w:w="1718" w:type="dxa"/>
+          </w:tcPr>
+          <w:p>
+            <w:pPr>
+              <w:ind w:left="0" w:firstLine="0"/>
+              <w:rPr>
+                <w:rtl/>
+              </w:rPr>
+            </w:pPr>
+            <w:r>
+              <w:rPr>
+                <w:rtl/>
+              </w:rPr>
+              <w:t>דוח שימוש חריג</w:t>
+            </w:r>
+          </w:p>
+        </w:tc>
+        <w:tc>
+          <w:tcPr>
+            <w:tcW w:w="1599" w:type="dxa"/>
           </w:tcPr>
           <w:p>
             <w:pPr>
@@ -21466,7 +21538,7 @@
         </w:tc>
         <w:tc>
           <w:tcPr>
-            <w:tcW w:w="1644" w:type="dxa"/>
+            <w:tcW w:w="1569" w:type="dxa"/>
           </w:tcPr>
           <w:p>
             <w:pPr>
@@ -21482,7 +21554,7 @@
         </w:tc>
         <w:tc>
           <w:tcPr>
-            <w:tcW w:w="2550" w:type="dxa"/>
+            <w:tcW w:w="2821" w:type="dxa"/>
           </w:tcPr>
           <w:p>
             <w:pPr>
@@ -21499,7 +21571,7 @@
       <w:tr>
         <w:tc>
           <w:tcPr>
-            <w:tcW w:w="1649" w:type="dxa"/>
+            <w:tcW w:w="1568" w:type="dxa"/>
           </w:tcPr>
           <w:p>
             <w:pPr>
@@ -21512,26 +21584,33 @@
         </w:tc>
         <w:tc>
           <w:tcPr>
-            <w:tcW w:w="1760" w:type="dxa"/>
-          </w:tcPr>
-          <w:p>
-            <w:pPr>
-              <w:ind w:left="0" w:firstLine="0"/>
-              <w:rPr>
-                <w:rtl/>
-              </w:rPr>
-            </w:pPr>
-            <w:r>
-              <w:rPr>
-                <w:rtl/>
-              </w:rPr>
-              <w:t>קריאת נתוני שימוש יתר</w:t>
-            </w:r>
-          </w:p>
-        </w:tc>
-        <w:tc>
-          <w:tcPr>
-            <w:tcW w:w="1672" w:type="dxa"/>
+            <w:tcW w:w="1718" w:type="dxa"/>
+          </w:tcPr>
+          <w:p>
+            <w:pPr>
+              <w:ind w:left="0" w:firstLine="0"/>
+              <w:rPr>
+                <w:rtl/>
+              </w:rPr>
+            </w:pPr>
+            <w:r>
+              <w:rPr>
+                <w:rFonts w:hint="cs"/>
+                <w:rtl/>
+              </w:rPr>
+              <w:t>דוח</w:t>
+            </w:r>
+            <w:r>
+              <w:rPr>
+                <w:rtl/>
+              </w:rPr>
+              <w:t xml:space="preserve"> שימוש יתר</w:t>
+            </w:r>
+          </w:p>
+        </w:tc>
+        <w:tc>
+          <w:tcPr>
+            <w:tcW w:w="1599" w:type="dxa"/>
           </w:tcPr>
           <w:p>
             <w:pPr>
@@ -21544,7 +21623,7 @@
         </w:tc>
         <w:tc>
           <w:tcPr>
-            <w:tcW w:w="1644" w:type="dxa"/>
+            <w:tcW w:w="1569" w:type="dxa"/>
           </w:tcPr>
           <w:p>
             <w:pPr>
@@ -21560,7 +21639,7 @@
         </w:tc>
         <w:tc>
           <w:tcPr>
-            <w:tcW w:w="2550" w:type="dxa"/>
+            <w:tcW w:w="2821" w:type="dxa"/>
           </w:tcPr>
           <w:p>
             <w:pPr>
@@ -21581,6 +21660,108 @@
               <w:t>DeviceName</w:t>
             </w:r>
             <w:proofErr w:type="spellEnd"/>
+          </w:p>
+        </w:tc>
+      </w:tr>
+      <w:tr>
+        <w:tc>
+          <w:tcPr>
+            <w:tcW w:w="1568" w:type="dxa"/>
+          </w:tcPr>
+          <w:p>
+            <w:pPr>
+              <w:ind w:left="0" w:firstLine="0"/>
+            </w:pPr>
+            <w:r>
+              <w:rPr>
+                <w:rFonts w:hint="cs"/>
+                <w:rtl/>
+              </w:rPr>
+              <w:t>7</w:t>
+            </w:r>
+            <w:r>
+              <w:rPr>
+                <w:rFonts w:hint="cs"/>
+              </w:rPr>
+              <w:t>F</w:t>
+            </w:r>
+          </w:p>
+        </w:tc>
+        <w:tc>
+          <w:tcPr>
+            <w:tcW w:w="1718" w:type="dxa"/>
+          </w:tcPr>
+          <w:p>
+            <w:pPr>
+              <w:ind w:left="0" w:firstLine="0"/>
+              <w:rPr>
+                <w:rFonts w:hint="cs"/>
+                <w:rtl/>
+              </w:rPr>
+            </w:pPr>
+            <w:r>
+              <w:rPr>
+                <w:rFonts w:hint="cs"/>
+                <w:rtl/>
+              </w:rPr>
+              <w:t>נתוני שימוש לצורך דוח</w:t>
+            </w:r>
+          </w:p>
+        </w:tc>
+        <w:tc>
+          <w:tcPr>
+            <w:tcW w:w="1599" w:type="dxa"/>
+          </w:tcPr>
+          <w:p>
+            <w:pPr>
+              <w:ind w:left="0" w:firstLine="0"/>
+            </w:pPr>
+            <w:r>
+              <w:rPr>
+                <w:rFonts w:hint="cs"/>
+                <w:rtl/>
+              </w:rPr>
+              <w:t>3</w:t>
+            </w:r>
+            <w:r>
+              <w:rPr>
+                <w:rFonts w:hint="cs"/>
+              </w:rPr>
+              <w:t>D</w:t>
+            </w:r>
+          </w:p>
+        </w:tc>
+        <w:tc>
+          <w:tcPr>
+            <w:tcW w:w="1569" w:type="dxa"/>
+          </w:tcPr>
+          <w:p>
+            <w:pPr>
+              <w:ind w:left="0" w:firstLine="0"/>
+            </w:pPr>
+            <w:r>
+              <w:rPr>
+                <w:rFonts w:hint="cs"/>
+                <w:rtl/>
+              </w:rPr>
+              <w:t>3.2</w:t>
+            </w:r>
+            <w:r>
+              <w:rPr>
+                <w:rFonts w:hint="cs"/>
+              </w:rPr>
+              <w:t>P</w:t>
+            </w:r>
+          </w:p>
+        </w:tc>
+        <w:tc>
+          <w:tcPr>
+            <w:tcW w:w="2821" w:type="dxa"/>
+          </w:tcPr>
+          <w:p>
+            <w:pPr>
+              <w:ind w:left="0" w:firstLine="0"/>
+            </w:pPr>
           </w:p>
         </w:tc>
       </w:tr>
@@ -21647,7 +21828,7 @@
       <w:tr>
         <w:tc>
           <w:tcPr>
-            <w:tcW w:w="1649" w:type="dxa"/>
+            <w:tcW w:w="1568" w:type="dxa"/>
           </w:tcPr>
           <w:p>
             <w:pPr>
@@ -21660,7 +21841,7 @@
         </w:tc>
         <w:tc>
           <w:tcPr>
-            <w:tcW w:w="1760" w:type="dxa"/>
+            <w:tcW w:w="1718" w:type="dxa"/>
           </w:tcPr>
           <w:p>
             <w:pPr>
@@ -21679,7 +21860,7 @@
         </w:tc>
         <w:tc>
           <w:tcPr>
-            <w:tcW w:w="1672" w:type="dxa"/>
+            <w:tcW w:w="1599" w:type="dxa"/>
           </w:tcPr>
           <w:p>
             <w:pPr>
@@ -21701,7 +21882,7 @@
         </w:tc>
         <w:tc>
           <w:tcPr>
-            <w:tcW w:w="1644" w:type="dxa"/>
+            <w:tcW w:w="1569" w:type="dxa"/>
           </w:tcPr>
           <w:p>
             <w:pPr>
@@ -21723,7 +21904,7 @@
         </w:tc>
         <w:tc>
           <w:tcPr>
-            <w:tcW w:w="2550" w:type="dxa"/>
+            <w:tcW w:w="2821" w:type="dxa"/>
           </w:tcPr>
           <w:p>
             <w:pPr>
@@ -21746,7 +21927,7 @@
       <w:tr>
         <w:tc>
           <w:tcPr>
-            <w:tcW w:w="1649" w:type="dxa"/>
+            <w:tcW w:w="1568" w:type="dxa"/>
           </w:tcPr>
           <w:p>
             <w:pPr>
@@ -21759,7 +21940,7 @@
         </w:tc>
         <w:tc>
           <w:tcPr>
-            <w:tcW w:w="1760" w:type="dxa"/>
+            <w:tcW w:w="1718" w:type="dxa"/>
           </w:tcPr>
           <w:p>
             <w:pPr>
@@ -21778,7 +21959,7 @@
         </w:tc>
         <w:tc>
           <w:tcPr>
-            <w:tcW w:w="1672" w:type="dxa"/>
+            <w:tcW w:w="1599" w:type="dxa"/>
           </w:tcPr>
           <w:p>
             <w:pPr>
@@ -21800,7 +21981,7 @@
         </w:tc>
         <w:tc>
           <w:tcPr>
-            <w:tcW w:w="1644" w:type="dxa"/>
+            <w:tcW w:w="1569" w:type="dxa"/>
           </w:tcPr>
           <w:p>
             <w:pPr>
@@ -21822,7 +22003,7 @@
         </w:tc>
         <w:tc>
           <w:tcPr>
-            <w:tcW w:w="2550" w:type="dxa"/>
+            <w:tcW w:w="2821" w:type="dxa"/>
           </w:tcPr>
           <w:p>
             <w:pPr>
@@ -21837,7 +22018,7 @@
       <w:tr>
         <w:tc>
           <w:tcPr>
-            <w:tcW w:w="1649" w:type="dxa"/>
+            <w:tcW w:w="1568" w:type="dxa"/>
           </w:tcPr>
           <w:p>
             <w:pPr>
@@ -21850,7 +22031,7 @@
         </w:tc>
         <w:tc>
           <w:tcPr>
-            <w:tcW w:w="1760" w:type="dxa"/>
+            <w:tcW w:w="1718" w:type="dxa"/>
           </w:tcPr>
           <w:p>
             <w:pPr>
@@ -21869,7 +22050,7 @@
         </w:tc>
         <w:tc>
           <w:tcPr>
-            <w:tcW w:w="1672" w:type="dxa"/>
+            <w:tcW w:w="1599" w:type="dxa"/>
           </w:tcPr>
           <w:p>
             <w:pPr>
@@ -21891,7 +22072,7 @@
         </w:tc>
         <w:tc>
           <w:tcPr>
-            <w:tcW w:w="1644" w:type="dxa"/>
+            <w:tcW w:w="1569" w:type="dxa"/>
           </w:tcPr>
           <w:p>
             <w:pPr>
@@ -21913,7 +22094,7 @@
         </w:tc>
         <w:tc>
           <w:tcPr>
-            <w:tcW w:w="2550" w:type="dxa"/>
+            <w:tcW w:w="2821" w:type="dxa"/>
           </w:tcPr>
           <w:p>
             <w:pPr>
@@ -21943,7 +22124,7 @@
       <w:tr>
         <w:tc>
           <w:tcPr>
-            <w:tcW w:w="1649" w:type="dxa"/>
+            <w:tcW w:w="1568" w:type="dxa"/>
           </w:tcPr>
           <w:p>
             <w:pPr>
@@ -21956,26 +22137,39 @@
         </w:tc>
         <w:tc>
           <w:tcPr>
-            <w:tcW w:w="1760" w:type="dxa"/>
-          </w:tcPr>
-          <w:p>
-            <w:pPr>
-              <w:ind w:left="0" w:firstLine="0"/>
-              <w:rPr>
-                <w:rtl/>
-              </w:rPr>
-            </w:pPr>
-            <w:r>
-              <w:rPr>
-                <w:rtl/>
-              </w:rPr>
-              <w:t>שמירת תוצאות בדיקה במקרה שהקובץ זדוני</w:t>
-            </w:r>
-          </w:p>
-        </w:tc>
-        <w:tc>
-          <w:tcPr>
-            <w:tcW w:w="1672" w:type="dxa"/>
+            <w:tcW w:w="1718" w:type="dxa"/>
+          </w:tcPr>
+          <w:p>
+            <w:pPr>
+              <w:ind w:left="0" w:firstLine="0"/>
+              <w:rPr>
+                <w:rtl/>
+              </w:rPr>
+            </w:pPr>
+            <w:r>
+              <w:rPr>
+                <w:rtl/>
+              </w:rPr>
+              <w:t xml:space="preserve">תוצאות בדיקה </w:t>
+            </w:r>
+            <w:r>
+              <w:rPr>
+                <w:rFonts w:hint="cs"/>
+                <w:rtl/>
+              </w:rPr>
+              <w:t>של</w:t>
+            </w:r>
+            <w:r>
+              <w:rPr>
+                <w:rtl/>
+              </w:rPr>
+              <w:t xml:space="preserve"> קובץ זדוני</w:t>
+            </w:r>
+          </w:p>
+        </w:tc>
+        <w:tc>
+          <w:tcPr>
+            <w:tcW w:w="1599" w:type="dxa"/>
           </w:tcPr>
           <w:p>
             <w:pPr>
@@ -21997,7 +22191,7 @@
         </w:tc>
         <w:tc>
           <w:tcPr>
-            <w:tcW w:w="1644" w:type="dxa"/>
+            <w:tcW w:w="1569" w:type="dxa"/>
           </w:tcPr>
           <w:p>
             <w:pPr>
@@ -22019,7 +22213,7 @@
         </w:tc>
         <w:tc>
           <w:tcPr>
-            <w:tcW w:w="2550" w:type="dxa"/>
+            <w:tcW w:w="2821" w:type="dxa"/>
           </w:tcPr>
           <w:p>
             <w:pPr>
@@ -22067,7 +22261,7 @@
       <w:tr>
         <w:tc>
           <w:tcPr>
-            <w:tcW w:w="1649" w:type="dxa"/>
+            <w:tcW w:w="1568" w:type="dxa"/>
           </w:tcPr>
           <w:p>
             <w:pPr>
@@ -22080,26 +22274,53 @@
         </w:tc>
         <w:tc>
           <w:tcPr>
-            <w:tcW w:w="1760" w:type="dxa"/>
-          </w:tcPr>
-          <w:p>
-            <w:pPr>
-              <w:ind w:left="0" w:firstLine="0"/>
-              <w:rPr>
-                <w:rtl/>
-              </w:rPr>
-            </w:pPr>
-            <w:r>
-              <w:rPr>
-                <w:rtl/>
-              </w:rPr>
-              <w:t>קריאת נתוני קובץ זדוני</w:t>
-            </w:r>
-          </w:p>
-        </w:tc>
-        <w:tc>
-          <w:tcPr>
-            <w:tcW w:w="1672" w:type="dxa"/>
+            <w:tcW w:w="1718" w:type="dxa"/>
+          </w:tcPr>
+          <w:p>
+            <w:pPr>
+              <w:ind w:left="0" w:firstLine="0"/>
+              <w:rPr>
+                <w:rtl/>
+              </w:rPr>
+            </w:pPr>
+            <w:r>
+              <w:rPr>
+                <w:rFonts w:hint="cs"/>
+                <w:rtl/>
+              </w:rPr>
+              <w:t>פרטי קבצים שנשמרו</w:t>
+            </w:r>
+          </w:p>
+        </w:tc>
+        <w:tc>
+          <w:tcPr>
+            <w:tcW w:w="1599" w:type="dxa"/>
+          </w:tcPr>
+          <w:p>
+            <w:pPr>
+              <w:ind w:left="0" w:firstLine="0"/>
+              <w:rPr>
+                <w:rtl/>
+              </w:rPr>
+            </w:pPr>
+            <w:r>
+              <w:rPr>
+                <w:rFonts w:hint="cs"/>
+                <w:rtl/>
+              </w:rPr>
+              <w:t>4</w:t>
+            </w:r>
+            <w:r>
+              <w:rPr>
+                <w:rFonts w:hint="cs"/>
+              </w:rPr>
+              <w:t>D</w:t>
+            </w:r>
+          </w:p>
+        </w:tc>
+        <w:tc>
+          <w:tcPr>
+            <w:tcW w:w="1569" w:type="dxa"/>
           </w:tcPr>
           <w:p>
             <w:pPr>
@@ -22121,29 +22342,7 @@
         </w:tc>
         <w:tc>
           <w:tcPr>
-            <w:tcW w:w="1644" w:type="dxa"/>
-          </w:tcPr>
-          <w:p>
-            <w:pPr>
-              <w:ind w:left="0" w:firstLine="0"/>
-              <w:rPr>
-                <w:rtl/>
-              </w:rPr>
-            </w:pPr>
-            <w:r>
-              <w:rPr>
-                <w:rtl/>
-              </w:rPr>
-              <w:t>4</w:t>
-            </w:r>
-            <w:r>
-              <w:t>D</w:t>
-            </w:r>
-          </w:p>
-        </w:tc>
-        <w:tc>
-          <w:tcPr>
-            <w:tcW w:w="2550" w:type="dxa"/>
+            <w:tcW w:w="2821" w:type="dxa"/>
           </w:tcPr>
           <w:p>
             <w:pPr>
@@ -22160,7 +22359,7 @@
       <w:tr>
         <w:tc>
           <w:tcPr>
-            <w:tcW w:w="1649" w:type="dxa"/>
+            <w:tcW w:w="1568" w:type="dxa"/>
           </w:tcPr>
           <w:p>
             <w:pPr>
@@ -22173,26 +22372,40 @@
         </w:tc>
         <w:tc>
           <w:tcPr>
-            <w:tcW w:w="1760" w:type="dxa"/>
-          </w:tcPr>
-          <w:p>
-            <w:pPr>
-              <w:ind w:left="0" w:firstLine="0"/>
-              <w:rPr>
-                <w:rtl/>
-              </w:rPr>
-            </w:pPr>
-            <w:r>
-              <w:rPr>
-                <w:rtl/>
-              </w:rPr>
-              <w:t>בקשת שליחת מייל</w:t>
-            </w:r>
-          </w:p>
-        </w:tc>
-        <w:tc>
-          <w:tcPr>
-            <w:tcW w:w="1672" w:type="dxa"/>
+            <w:tcW w:w="1718" w:type="dxa"/>
+          </w:tcPr>
+          <w:p>
+            <w:pPr>
+              <w:ind w:left="0" w:firstLine="0"/>
+              <w:rPr>
+                <w:rtl/>
+              </w:rPr>
+            </w:pPr>
+            <w:r>
+              <w:rPr>
+                <w:rFonts w:hint="cs"/>
+                <w:rtl/>
+              </w:rPr>
+              <w:t>נתוני</w:t>
+            </w:r>
+            <w:r>
+              <w:rPr>
+                <w:rtl/>
+              </w:rPr>
+              <w:t xml:space="preserve"> מייל</w:t>
+            </w:r>
+            <w:r>
+              <w:rPr>
+                <w:rFonts w:hint="cs"/>
+                <w:rtl/>
+              </w:rPr>
+              <w:t xml:space="preserve"> לדיווח</w:t>
+            </w:r>
+          </w:p>
+        </w:tc>
+        <w:tc>
+          <w:tcPr>
+            <w:tcW w:w="1599" w:type="dxa"/>
           </w:tcPr>
           <w:p>
             <w:pPr>
@@ -22214,7 +22427,7 @@
         </w:tc>
         <w:tc>
           <w:tcPr>
-            <w:tcW w:w="1644" w:type="dxa"/>
+            <w:tcW w:w="1569" w:type="dxa"/>
           </w:tcPr>
           <w:p>
             <w:pPr>
@@ -22236,7 +22449,7 @@
         </w:tc>
         <w:tc>
           <w:tcPr>
-            <w:tcW w:w="2550" w:type="dxa"/>
+            <w:tcW w:w="2821" w:type="dxa"/>
           </w:tcPr>
           <w:p>
             <w:pPr>
@@ -22264,10 +22477,7 @@
               <w:ind w:left="0" w:firstLine="0"/>
             </w:pPr>
             <w:r>
-              <w:t>Date of Check</w:t>
-            </w:r>
-            <w:r>
-              <w:t>,</w:t>
+              <w:t>Date of Check,</w:t>
             </w:r>
           </w:p>
           <w:p>
@@ -22585,7 +22795,6 @@
         <w:rPr>
           <w:rtl/>
         </w:rPr>
-        <w:lastRenderedPageBreak/>
         <w:t xml:space="preserve">תכנית עבודה ושלבים למימוש הפרויקט </w:t>
       </w:r>
     </w:p>
@@ -24001,7 +24210,7 @@
               </wp:inline>
             </w:drawing>
           </mc:Choice>
-          <mc:Fallback xmlns:w16sdtfl="http://schemas.microsoft.com/office/word/2024/wordml/sdtformatlock" xmlns:w16sdtdh="http://schemas.microsoft.com/office/word/2020/wordml/sdtdatahash" xmlns:w16du="http://schemas.microsoft.com/office/word/2023/wordml/word16du" xmlns:w16="http://schemas.microsoft.com/office/word/2018/wordml" xmlns:w16cid="http://schemas.microsoft.com/office/word/2016/wordml/cid" xmlns:w16cex="http://schemas.microsoft.com/office/word/2018/wordml/cex" xmlns:oel="http://schemas.microsoft.com/office/2019/extlst" xmlns:am3d="http://schemas.microsoft.com/office/drawing/2017/model3d" xmlns:aink="http://schemas.microsoft.com/office/drawing/2016/ink" xmlns:cx8="http://schemas.microsoft.com/office/drawing/2016/5/14/chartex" xmlns:cx7="http://schemas.microsoft.com/office/drawing/2016/5/13/chartex" xmlns:cx6="http://schemas.microsoft.com/office/drawing/2016/5/12/chartex" xmlns:cx5="http://schemas.microsoft.com/office/drawing/2016/5/11/chartex" xmlns:cx4="http://schemas.microsoft.com/office/drawing/2016/5/10/chartex" xmlns:cx3="http://schemas.microsoft.com/office/drawing/2016/5/9/chartex" xmlns:cx2="http://schemas.microsoft.com/office/drawing/2015/10/21/chartex" xmlns:cx1="http://schemas.microsoft.com/office/drawing/2015/9/8/chartex">
+          <mc:Fallback xmlns:cx1="http://schemas.microsoft.com/office/drawing/2015/9/8/chartex" xmlns:cx2="http://schemas.microsoft.com/office/drawing/2015/10/21/chartex" xmlns:cx3="http://schemas.microsoft.com/office/drawing/2016/5/9/chartex" xmlns:cx4="http://schemas.microsoft.com/office/drawing/2016/5/10/chartex" xmlns:cx5="http://schemas.microsoft.com/office/drawing/2016/5/11/chartex" xmlns:cx6="http://schemas.microsoft.com/office/drawing/2016/5/12/chartex" xmlns:cx7="http://schemas.microsoft.com/office/drawing/2016/5/13/chartex" xmlns:cx8="http://schemas.microsoft.com/office/drawing/2016/5/14/chartex" xmlns:aink="http://schemas.microsoft.com/office/drawing/2016/ink" xmlns:am3d="http://schemas.microsoft.com/office/drawing/2017/model3d" xmlns:oel="http://schemas.microsoft.com/office/2019/extlst" xmlns:w16cex="http://schemas.microsoft.com/office/word/2018/wordml/cex" xmlns:w16cid="http://schemas.microsoft.com/office/word/2016/wordml/cid" xmlns:w16="http://schemas.microsoft.com/office/word/2018/wordml" xmlns:w16du="http://schemas.microsoft.com/office/word/2023/wordml/word16du" xmlns:w16sdtdh="http://schemas.microsoft.com/office/word/2020/wordml/sdtdatahash" xmlns:w16sdtfl="http://schemas.microsoft.com/office/word/2024/wordml/sdtformatlock">
             <w:pict>
               <v:group w14:anchorId="0DA9195E" id="Group 19925" o:spid="_x0000_s1026" style="width:461.85pt;height:1.45pt;mso-position-horizontal-relative:char;mso-position-vertical-relative:line" coordsize="58656,182" o:gfxdata="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">
                 <v:shape id="Shape 86087" o:spid="_x0000_s1027" style="position:absolute;width:58656;height:182;visibility:visible;mso-wrap-style:square;v-text-anchor:top" coordsize="5865622,18288" o:gfxdata="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" path="m,l5865622,r,18288l,18288,,e" fillcolor="black" stroked="f" strokeweight="0">
@@ -31935,7 +32144,7 @@
 </file>
 
 <file path=customXml/itemProps1.xml><?xml version="1.0" encoding="utf-8"?>
-<ds:datastoreItem xmlns:ds="http://schemas.openxmlformats.org/officeDocument/2006/customXml" ds:itemID="{8118B54B-7CBE-4D8F-A4BC-7BF8163C48B9}">
+<ds:datastoreItem xmlns:ds="http://schemas.openxmlformats.org/officeDocument/2006/customXml" ds:itemID="{F7561A5E-6A4B-425F-81DA-97453807560F}">
   <ds:schemaRefs>
     <ds:schemaRef ds:uri="http://schemas.openxmlformats.org/officeDocument/2006/bibliography"/>
   </ds:schemaRefs>

</xml_diff>

<commit_message>
Edited the word and made ambguis types more obvious in PerformanceHub.cs
</commit_message>
<xml_diff>
--- a/הפרוייקט/קובץ המרצה לעבודה 26.docx
+++ b/הפרוייקט/קובץ המרצה לעבודה 26.docx
@@ -11524,90 +11524,960 @@
     </w:p>
     <w:p>
       <w:pPr>
-        <w:pStyle w:val="Heading2"/>
-      </w:pPr>
-      <w:r>
-        <w:rPr>
-          <w:rtl/>
-        </w:rPr>
-        <w:t>שפות הפיתוח:</w:t>
-      </w:r>
-      <w:r>
-        <w:rPr>
-          <w:rFonts w:hint="cs"/>
-          <w:rtl/>
-        </w:rPr>
-        <w:t xml:space="preserve"> (</w:t>
-      </w:r>
-      <w:r>
-        <w:rPr>
-          <w:rtl/>
-        </w:rPr>
-        <w:t>איזה שפות ומדוע בכמה מילי</w:t>
-      </w:r>
-      <w:r>
-        <w:rPr>
-          <w:rFonts w:hint="cs"/>
-          <w:rtl/>
-        </w:rPr>
-        <w:t>ם)</w:t>
-      </w:r>
-      <w:r>
-        <w:rPr>
-          <w:rtl/>
-        </w:rPr>
-        <w:t xml:space="preserve"> </w:t>
+        <w:rPr>
+          <w:rFonts w:cstheme="minorBidi"/>
+          <w:lang w:bidi="ar-SA"/>
+        </w:rPr>
+      </w:pPr>
+      <w:r>
+        <w:rPr>
+          <w:rFonts w:cstheme="minorBidi"/>
+          <w:lang w:bidi="ar-SA"/>
+        </w:rPr>
+        <w:t xml:space="preserve">Visual Studio Code </w:t>
       </w:r>
     </w:p>
     <w:p>
       <w:pPr>
-        <w:pStyle w:val="ListParagraph"/>
-        <w:rPr>
-          <w:rtl/>
-        </w:rPr>
-      </w:pPr>
+        <w:rPr>
+          <w:rFonts w:cstheme="minorBidi"/>
+          <w:lang w:bidi="ar-SA"/>
+        </w:rPr>
+      </w:pPr>
+      <w:r>
+        <w:rPr>
+          <w:rFonts w:cstheme="minorBidi"/>
+          <w:lang w:bidi="ar-SA"/>
+        </w:rPr>
+        <w:t>MongoDB Compass</w:t>
+      </w:r>
     </w:p>
     <w:p>
       <w:pPr>
-        <w:pStyle w:val="Heading2"/>
-      </w:pPr>
-      <w:r>
-        <w:rPr>
-          <w:rtl/>
-        </w:rPr>
-        <w:t xml:space="preserve">תיאור הארכיטקטורה הנבחרת- הסבר בכמה מילים מדוע </w:t>
-      </w:r>
+        <w:rPr>
+          <w:rFonts w:cstheme="minorBidi"/>
+          <w:lang w:bidi="ar-SA"/>
+        </w:rPr>
+      </w:pPr>
+      <w:proofErr w:type="spellStart"/>
+      <w:r>
+        <w:rPr>
+          <w:rFonts w:cstheme="minorBidi"/>
+          <w:lang w:bidi="ar-SA"/>
+        </w:rPr>
+        <w:t>Mailjet</w:t>
+      </w:r>
+      <w:proofErr w:type="spellEnd"/>
     </w:p>
     <w:p>
       <w:pPr>
         <w:rPr>
-          <w:rtl/>
-        </w:rPr>
-      </w:pPr>
+          <w:rFonts w:cstheme="minorBidi"/>
+          <w:lang w:bidi="ar-SA"/>
+        </w:rPr>
+      </w:pPr>
+      <w:proofErr w:type="spellStart"/>
+      <w:r>
+        <w:rPr>
+          <w:rFonts w:cstheme="minorBidi"/>
+          <w:lang w:bidi="ar-SA"/>
+        </w:rPr>
+        <w:t>VirusTotalAPI</w:t>
+      </w:r>
+      <w:proofErr w:type="spellEnd"/>
     </w:p>
     <w:p>
       <w:pPr>
         <w:pStyle w:val="Heading2"/>
-        <w:rPr>
-          <w:rtl/>
-        </w:rPr>
-      </w:pPr>
-      <w:r>
-        <w:rPr>
-          <w:rtl/>
-        </w:rPr>
-        <w:t xml:space="preserve">חלוקה לתכניות ומודולים  </w:t>
-      </w:r>
-      <w:r>
-        <w:rPr>
-          <w:rtl/>
-        </w:rPr>
-        <w:br/>
+      </w:pPr>
+      <w:r>
+        <w:rPr>
+          <w:rtl/>
+        </w:rPr>
+        <w:t>שפות הפיתוח:</w:t>
+      </w:r>
+      <w:r>
+        <w:rPr>
+          <w:rFonts w:hint="cs"/>
+          <w:rtl/>
+        </w:rPr>
+        <w:t xml:space="preserve"> (</w:t>
+      </w:r>
+      <w:r>
+        <w:rPr>
+          <w:rtl/>
+        </w:rPr>
+        <w:t>איזה שפות ומדוע בכמה מילי</w:t>
+      </w:r>
+      <w:r>
+        <w:rPr>
+          <w:rFonts w:hint="cs"/>
+          <w:rtl/>
+        </w:rPr>
+        <w:t>ם)</w:t>
+      </w:r>
+      <w:r>
+        <w:rPr>
+          <w:rtl/>
+        </w:rPr>
+        <w:t xml:space="preserve"> </w:t>
       </w:r>
     </w:p>
     <w:p>
       <w:pPr>
+        <w:rPr>
+          <w:b/>
+          <w:bCs/>
+          <w:rtl/>
+        </w:rPr>
+      </w:pPr>
+      <w:r>
+        <w:rPr>
+          <w:b/>
+          <w:bCs/>
+          <w:rtl/>
+        </w:rPr>
+        <w:t>צד לקוח:</w:t>
+      </w:r>
+    </w:p>
+    <w:p>
+      <w:pPr>
+        <w:rPr>
+          <w:u w:val="single"/>
+          <w:lang w:bidi="ar-SA"/>
+        </w:rPr>
+      </w:pPr>
+      <w:proofErr w:type="gramStart"/>
+      <w:r>
+        <w:rPr>
+          <w:u w:val="single"/>
+          <w:lang w:bidi="ar-SA"/>
+        </w:rPr>
+        <w:t>HTML,CSS</w:t>
+      </w:r>
+      <w:proofErr w:type="gramEnd"/>
+      <w:r>
+        <w:rPr>
+          <w:u w:val="single"/>
+          <w:lang w:bidi="ar-SA"/>
+        </w:rPr>
+        <w:t>, JAVASCRIPT</w:t>
+      </w:r>
+    </w:p>
+    <w:p>
+      <w:r>
+        <w:rPr>
+          <w:rtl/>
+        </w:rPr>
+        <w:t xml:space="preserve">השפות השימושיות ביותר לפיתוח אפליקציות וויב </w:t>
+      </w:r>
+    </w:p>
+    <w:p>
+      <w:pPr>
+        <w:rPr>
+          <w:b/>
+          <w:bCs/>
+          <w:rtl/>
+        </w:rPr>
+      </w:pPr>
+      <w:r>
+        <w:rPr>
+          <w:b/>
+          <w:bCs/>
+          <w:rtl/>
+        </w:rPr>
+        <w:t>צד שרת:</w:t>
+      </w:r>
+    </w:p>
+    <w:p>
+      <w:pPr>
+        <w:rPr>
+          <w:u w:val="single"/>
+          <w:rtl/>
+        </w:rPr>
+      </w:pPr>
+      <w:r>
+        <w:rPr>
+          <w:u w:val="single"/>
+          <w:rtl/>
+        </w:rPr>
+        <w:t>#</w:t>
+      </w:r>
+      <w:r>
+        <w:rPr>
+          <w:u w:val="single"/>
+        </w:rPr>
+        <w:t>C</w:t>
+      </w:r>
+    </w:p>
+    <w:p>
+      <w:pPr>
+        <w:rPr>
+          <w:rtl/>
+        </w:rPr>
+      </w:pPr>
+      <w:r>
+        <w:rPr>
+          <w:rtl/>
+        </w:rPr>
+        <w:t>שפה עילית אשר בה ניתן לגשת לחומרה על מנת לקבל ניתונים. הייתי צריכים להשתמש בה על מנת לשלוף מידע על דפוסי רשת ואחוזי שימוש בחומרה</w:t>
+      </w:r>
+    </w:p>
+    <w:p>
+      <w:pPr>
+        <w:rPr>
+          <w:b/>
+          <w:bCs/>
+          <w:rtl/>
+        </w:rPr>
+      </w:pPr>
+      <w:r>
+        <w:rPr>
+          <w:b/>
+          <w:bCs/>
+          <w:rtl/>
+        </w:rPr>
+        <w:t>בסיס נתונים:</w:t>
+      </w:r>
+    </w:p>
+    <w:p>
+      <w:pPr>
+        <w:rPr>
+          <w:u w:val="single"/>
+          <w:lang w:bidi="ar-SA"/>
+        </w:rPr>
+      </w:pPr>
+      <w:r>
+        <w:rPr>
+          <w:u w:val="single"/>
+          <w:lang w:bidi="ar-SA"/>
+        </w:rPr>
+        <w:t>MongoDB</w:t>
+      </w:r>
+    </w:p>
+    <w:p>
+      <w:pPr>
+        <w:rPr>
+          <w:rtl/>
+        </w:rPr>
+      </w:pPr>
+      <w:r>
+        <w:rPr>
+          <w:rtl/>
+        </w:rPr>
+        <w:t xml:space="preserve">מסד ניתונים </w:t>
+      </w:r>
+      <w:r>
+        <w:rPr>
+          <w:lang w:bidi="ar-SA"/>
+        </w:rPr>
+        <w:t>NoSQL</w:t>
+      </w:r>
+      <w:r>
+        <w:rPr>
+          <w:rtl/>
+        </w:rPr>
+        <w:t xml:space="preserve"> עם ספריה ב-#</w:t>
+      </w:r>
+      <w:r>
+        <w:t>C</w:t>
+      </w:r>
+      <w:r>
+        <w:rPr>
+          <w:rtl/>
+        </w:rPr>
+        <w:t xml:space="preserve"> המספקת פיצ'</w:t>
+      </w:r>
+      <w:r>
+        <w:rPr>
+          <w:rtl/>
+        </w:rPr>
+        <w:t>רים לניהול נתונים</w:t>
+      </w:r>
+    </w:p>
+    <w:p>
+      <w:pPr>
         <w:pStyle w:val="Heading2"/>
+      </w:pPr>
+      <w:r>
+        <w:rPr>
+          <w:rtl/>
+        </w:rPr>
+        <w:t xml:space="preserve">תיאור הארכיטקטורה הנבחרת- הסבר בכמה מילים מדוע </w:t>
+      </w:r>
+    </w:p>
+    <w:p>
+      <w:pPr>
+        <w:rPr>
+          <w:rtl/>
+        </w:rPr>
+      </w:pPr>
+      <w:r>
+        <w:rPr>
+          <w:rtl/>
+        </w:rPr>
+        <w:t>בחרתי בארכטקט</w:t>
+      </w:r>
+      <w:r>
+        <w:rPr>
+          <w:rtl/>
+        </w:rPr>
+        <w:t>ורת שרת-לקוח כדי לספק מידע ללקוח שלי</w:t>
+      </w:r>
+      <w:r>
+        <w:rPr>
+          <w:rtl/>
+        </w:rPr>
+        <w:t xml:space="preserve"> דרך שימוש בשרת לוקאלי עם הפיצ'</w:t>
+      </w:r>
+      <w:r>
+        <w:rPr>
+          <w:rtl/>
+        </w:rPr>
+        <w:t>רים ה-</w:t>
+      </w:r>
+      <w:r>
+        <w:rPr>
+          <w:lang w:bidi="ar-SA"/>
+        </w:rPr>
+        <w:t>Low level</w:t>
+      </w:r>
+      <w:r>
+        <w:rPr>
+          <w:rtl/>
+        </w:rPr>
+        <w:t xml:space="preserve"> של #</w:t>
+      </w:r>
+      <w:r>
+        <w:t>C</w:t>
+      </w:r>
+      <w:r>
+        <w:rPr>
+          <w:rtl/>
+        </w:rPr>
+        <w:t xml:space="preserve"> וזאת משום ש-</w:t>
+      </w:r>
+      <w:r>
+        <w:t>JAVASCRIPT</w:t>
+      </w:r>
+      <w:r>
+        <w:rPr>
+          <w:rtl/>
+        </w:rPr>
+        <w:t xml:space="preserve"> אינה יכולה לגשת לחומרה כמו #</w:t>
+      </w:r>
+      <w:r>
+        <w:t>C</w:t>
+      </w:r>
+      <w:r>
+        <w:rPr>
+          <w:rtl/>
+        </w:rPr>
+        <w:t xml:space="preserve"> במקביל </w:t>
+      </w:r>
+      <w:r>
+        <w:t>JS</w:t>
+      </w:r>
+      <w:r>
+        <w:rPr>
+          <w:rtl/>
+        </w:rPr>
+        <w:t xml:space="preserve"> מנהלת את הצגת האנפו</w:t>
+      </w:r>
+      <w:r>
+        <w:rPr>
+          <w:rtl/>
+        </w:rPr>
+        <w:t>רמציה למשתמש בצורה ברורה</w:t>
+      </w:r>
+      <w:r>
+        <w:rPr>
+          <w:rtl/>
+        </w:rPr>
+        <w:t xml:space="preserve"> </w:t>
+      </w:r>
+    </w:p>
+    <w:p>
+      <w:pPr>
+        <w:pStyle w:val="Heading2"/>
+        <w:rPr>
+          <w:rtl/>
+        </w:rPr>
+      </w:pPr>
+      <w:r>
+        <w:rPr>
+          <w:rtl/>
+        </w:rPr>
+        <w:t xml:space="preserve">חלוקה לתכניות ומודולים  </w:t>
+      </w:r>
+      <w:r>
+        <w:rPr>
+          <w:rtl/>
+        </w:rPr>
+        <w:br/>
+      </w:r>
+      <w:r>
+        <w:rPr>
+          <w:b/>
+          <w:bCs/>
+          <w:u w:val="single"/>
+          <w:rtl/>
+        </w:rPr>
+        <w:t xml:space="preserve">מחלקת </w:t>
+      </w:r>
+      <w:proofErr w:type="spellStart"/>
+      <w:r>
+        <w:rPr>
+          <w:b/>
+          <w:bCs/>
+          <w:u w:val="single"/>
+          <w:lang w:bidi="ar-SA"/>
+        </w:rPr>
+        <w:t>MetricsFetcher</w:t>
+      </w:r>
+      <w:proofErr w:type="spellEnd"/>
+      <w:r>
+        <w:rPr>
+          <w:b/>
+          <w:bCs/>
+          <w:u w:val="single"/>
+          <w:rtl/>
+        </w:rPr>
+        <w:t>:</w:t>
+      </w:r>
+      <w:r>
+        <w:rPr>
+          <w:b/>
+          <w:bCs/>
+          <w:rtl/>
+        </w:rPr>
+        <w:t xml:space="preserve"> </w:t>
+      </w:r>
+      <w:r>
+        <w:rPr>
+          <w:rtl/>
+        </w:rPr>
+        <w:t xml:space="preserve">מחלקה אחראית על שליפת אחוזי שימוש בחומרה המחלקה מכילה מתודה ראשית בשם </w:t>
+      </w:r>
+      <w:proofErr w:type="spellStart"/>
+      <w:r>
+        <w:rPr>
+          <w:lang w:bidi="ar-SA"/>
+        </w:rPr>
+        <w:t>GetMetrics</w:t>
+      </w:r>
+      <w:proofErr w:type="spellEnd"/>
+      <w:r>
+        <w:rPr>
+          <w:rtl/>
+        </w:rPr>
+        <w:t xml:space="preserve"> מתודה זו מחזירה אחוזי שימוש במשאבים בצורת רשימה לשם שליחתם למשתמש.</w:t>
+      </w:r>
+    </w:p>
+    <w:p>
+      <w:pPr>
+        <w:ind w:left="1117"/>
+        <w:rPr>
+          <w:rtl/>
+        </w:rPr>
+      </w:pPr>
+      <w:r>
+        <w:rPr>
+          <w:b/>
+          <w:bCs/>
+          <w:u w:val="single"/>
+          <w:rtl/>
+        </w:rPr>
+        <w:t xml:space="preserve">מחלקת </w:t>
+      </w:r>
+      <w:proofErr w:type="spellStart"/>
+      <w:r>
+        <w:rPr>
+          <w:b/>
+          <w:bCs/>
+          <w:u w:val="single"/>
+          <w:lang w:bidi="ar-SA"/>
+        </w:rPr>
+        <w:t>PerformanceHub</w:t>
+      </w:r>
+      <w:proofErr w:type="spellEnd"/>
+      <w:r>
+        <w:rPr>
+          <w:b/>
+          <w:bCs/>
+          <w:rtl/>
+        </w:rPr>
+        <w:t xml:space="preserve"> </w:t>
+      </w:r>
+      <w:r>
+        <w:rPr>
+          <w:rtl/>
+        </w:rPr>
+        <w:t>: מחלקה המקבלת אחוזים מ-</w:t>
+      </w:r>
+      <w:proofErr w:type="spellStart"/>
+      <w:r>
+        <w:rPr>
+          <w:lang w:bidi="ar-SA"/>
+        </w:rPr>
+        <w:t>MetricsFetcher</w:t>
+      </w:r>
+      <w:proofErr w:type="spellEnd"/>
+      <w:r>
+        <w:rPr>
+          <w:rtl/>
+        </w:rPr>
+        <w:t xml:space="preserve"> לשם שליחתם למשתמש בנוסף המחלקה </w:t>
+      </w:r>
+      <w:r>
+        <w:rPr>
+          <w:rtl/>
+        </w:rPr>
+        <w:t>מעדכנת ערכים ק</w:t>
+      </w:r>
+      <w:r>
+        <w:rPr>
+          <w:rtl/>
+        </w:rPr>
+        <w:t>ריטים אחרי כל מדי</w:t>
+      </w:r>
+      <w:r>
+        <w:rPr>
+          <w:rtl/>
+        </w:rPr>
+        <w:t>דת אחוז שימוש כמו ממוצע שימוש וס</w:t>
+      </w:r>
+      <w:r>
+        <w:rPr>
+          <w:rtl/>
+        </w:rPr>
+        <w:t>טיית תקן של אחוזי שימוש בחלק חומרה מסויים.</w:t>
+      </w:r>
+    </w:p>
+    <w:p>
+      <w:pPr>
+        <w:ind w:left="1117"/>
+        <w:rPr>
+          <w:rtl/>
+        </w:rPr>
+      </w:pPr>
+      <w:r>
+        <w:rPr>
+          <w:b/>
+          <w:bCs/>
+          <w:u w:val="single"/>
+          <w:rtl/>
+        </w:rPr>
+        <w:t xml:space="preserve">מחלקת </w:t>
+      </w:r>
+      <w:proofErr w:type="spellStart"/>
+      <w:r>
+        <w:rPr>
+          <w:b/>
+          <w:bCs/>
+          <w:u w:val="single"/>
+          <w:lang w:bidi="ar-SA"/>
+        </w:rPr>
+        <w:t>CaptureService</w:t>
+      </w:r>
+      <w:proofErr w:type="spellEnd"/>
+      <w:r>
+        <w:rPr>
+          <w:b/>
+          <w:bCs/>
+          <w:u w:val="single"/>
+          <w:rtl/>
+        </w:rPr>
+        <w:t>:</w:t>
+      </w:r>
+      <w:r>
+        <w:rPr>
+          <w:rtl/>
+        </w:rPr>
+        <w:t xml:space="preserve"> מחלקה זו שולפת פקטות מכרטיס הרשת ומעבירה אותם למנטר</w:t>
+      </w:r>
+      <w:r>
+        <w:rPr>
+          <w:rtl/>
+        </w:rPr>
+        <w:t>,</w:t>
+      </w:r>
+      <w:r>
+        <w:rPr>
+          <w:rtl/>
+        </w:rPr>
+        <w:t xml:space="preserve"> המחלקה שומרת שדה של תור אשר בו יש מידע על פקטות שנשלפו. </w:t>
+      </w:r>
+      <w:r>
+        <w:rPr>
+          <w:rtl/>
+        </w:rPr>
+        <w:lastRenderedPageBreak/>
+        <w:t>אותו תור שומר מידע על הפקטות אחרי ני</w:t>
+      </w:r>
+      <w:r>
+        <w:rPr>
+          <w:rtl/>
+        </w:rPr>
+        <w:t>ט</w:t>
+      </w:r>
+      <w:r>
+        <w:rPr>
+          <w:rtl/>
+        </w:rPr>
+        <w:t>ורן ושולח אותם למחלקה ששולחת אותם ללקוח לפני מחיקתם</w:t>
+      </w:r>
+    </w:p>
+    <w:p>
+      <w:pPr>
+        <w:ind w:left="1117"/>
+      </w:pPr>
+    </w:p>
+    <w:p>
+      <w:pPr>
+        <w:ind w:left="1117"/>
+        <w:rPr>
+          <w:rtl/>
+        </w:rPr>
+      </w:pPr>
+      <w:r>
+        <w:rPr>
+          <w:b/>
+          <w:bCs/>
+          <w:u w:val="single"/>
+          <w:rtl/>
+        </w:rPr>
+        <w:t xml:space="preserve">מחלקת </w:t>
+      </w:r>
+      <w:proofErr w:type="spellStart"/>
+      <w:r>
+        <w:rPr>
+          <w:b/>
+          <w:bCs/>
+          <w:u w:val="single"/>
+          <w:lang w:bidi="ar-SA"/>
+        </w:rPr>
+        <w:t>PacketHub</w:t>
+      </w:r>
+      <w:proofErr w:type="spellEnd"/>
+      <w:r>
+        <w:rPr>
+          <w:b/>
+          <w:bCs/>
+          <w:u w:val="single"/>
+          <w:rtl/>
+        </w:rPr>
+        <w:t>:</w:t>
+      </w:r>
+      <w:r>
+        <w:rPr>
+          <w:rtl/>
+        </w:rPr>
+        <w:t xml:space="preserve"> מחל</w:t>
+      </w:r>
+      <w:r>
+        <w:rPr>
+          <w:rtl/>
+        </w:rPr>
+        <w:t>קה אשר מקבלת את הפקטות אחרי ניטורן ושולחת אותם ללקוח</w:t>
+      </w:r>
+      <w:r>
+        <w:rPr>
+          <w:rtl/>
+        </w:rPr>
+        <w:t>,</w:t>
+      </w:r>
+      <w:r>
+        <w:rPr>
+          <w:rtl/>
+        </w:rPr>
+        <w:t xml:space="preserve"> המחלקה מכילה פונקציה בשם </w:t>
+      </w:r>
+      <w:proofErr w:type="spellStart"/>
+      <w:r>
+        <w:rPr>
+          <w:lang w:bidi="ar-SA"/>
+        </w:rPr>
+        <w:t>GetPackets</w:t>
+      </w:r>
+      <w:proofErr w:type="spellEnd"/>
+      <w:r>
+        <w:rPr>
+          <w:rtl/>
+        </w:rPr>
+        <w:t xml:space="preserve"> שצד הלקוח קורא לה </w:t>
+      </w:r>
+      <w:r>
+        <w:rPr>
+          <w:rtl/>
+        </w:rPr>
+        <w:t>באופן אוטומט</w:t>
+      </w:r>
+      <w:r>
+        <w:rPr>
+          <w:rtl/>
+        </w:rPr>
+        <w:t>י פעם אחת כל דקה.</w:t>
+      </w:r>
+    </w:p>
+    <w:p>
+      <w:pPr>
+        <w:ind w:left="1117"/>
+        <w:rPr>
+          <w:rtl/>
+        </w:rPr>
+      </w:pPr>
+    </w:p>
+    <w:p>
+      <w:pPr>
+        <w:ind w:left="1117"/>
+        <w:rPr>
+          <w:rtl/>
+        </w:rPr>
+      </w:pPr>
+      <w:r>
+        <w:rPr>
+          <w:b/>
+          <w:bCs/>
+          <w:u w:val="single"/>
+          <w:rtl/>
+        </w:rPr>
+        <w:t xml:space="preserve">מחלקת </w:t>
+      </w:r>
+      <w:r>
+        <w:rPr>
+          <w:b/>
+          <w:bCs/>
+          <w:u w:val="single"/>
+          <w:lang w:bidi="ar-SA"/>
+        </w:rPr>
+        <w:t>Analyzer</w:t>
+      </w:r>
+      <w:r>
+        <w:rPr>
+          <w:b/>
+          <w:bCs/>
+          <w:u w:val="single"/>
+          <w:rtl/>
+        </w:rPr>
+        <w:t xml:space="preserve">: </w:t>
+      </w:r>
+      <w:r>
+        <w:rPr>
+          <w:rtl/>
+        </w:rPr>
+        <w:t xml:space="preserve">מחלקה שיש בה פונקציות לנטר פקוטות 5 פונקציות לשם ניטור סוגי מתקפות שונות למשל </w:t>
+      </w:r>
+      <w:proofErr w:type="spellStart"/>
+      <w:r>
+        <w:rPr>
+          <w:lang w:bidi="ar-SA"/>
+        </w:rPr>
+        <w:t>DetectSynFlood</w:t>
+      </w:r>
+      <w:proofErr w:type="spellEnd"/>
+      <w:r>
+        <w:rPr>
+          <w:rtl/>
+        </w:rPr>
+        <w:t xml:space="preserve"> ו </w:t>
+      </w:r>
+      <w:proofErr w:type="spellStart"/>
+      <w:r>
+        <w:rPr>
+          <w:lang w:bidi="ar-SA"/>
+        </w:rPr>
+        <w:t>DetectUdpFlood</w:t>
+      </w:r>
+      <w:proofErr w:type="spellEnd"/>
+      <w:r>
+        <w:rPr>
+          <w:rtl/>
+        </w:rPr>
+        <w:t xml:space="preserve"> </w:t>
+      </w:r>
+      <w:r>
+        <w:rPr>
+          <w:rtl/>
+        </w:rPr>
+        <w:t xml:space="preserve">אחראיות על בדיקת מתקפות דרך פקטות </w:t>
+      </w:r>
+      <w:r>
+        <w:t>TCP</w:t>
+      </w:r>
+      <w:r>
+        <w:rPr>
+          <w:rtl/>
+        </w:rPr>
+        <w:t xml:space="preserve"> ו</w:t>
+      </w:r>
+      <w:proofErr w:type="spellStart"/>
+      <w:r>
+        <w:t>udp</w:t>
+      </w:r>
+      <w:proofErr w:type="spellEnd"/>
+      <w:r>
+        <w:rPr>
+          <w:rtl/>
+        </w:rPr>
+        <w:t xml:space="preserve"> בסדר זה. במקביל </w:t>
+      </w:r>
+      <w:r>
+        <w:rPr>
+          <w:lang w:bidi="ar-SA"/>
+        </w:rPr>
+        <w:t>DetectPingOfDeathV4/V6</w:t>
+      </w:r>
+      <w:r>
+        <w:rPr>
+          <w:rtl/>
+        </w:rPr>
+        <w:t xml:space="preserve"> הינם לבדיקת </w:t>
+      </w:r>
+      <w:r>
+        <w:rPr>
+          <w:lang w:bidi="ar-SA"/>
+        </w:rPr>
+        <w:t>Ping of death</w:t>
+      </w:r>
+      <w:r>
+        <w:rPr>
+          <w:rtl/>
+        </w:rPr>
+        <w:t xml:space="preserve"> וכל אחת מהם בודקת סוג </w:t>
+      </w:r>
+      <w:r>
+        <w:t>IP</w:t>
+      </w:r>
+      <w:r>
+        <w:rPr>
+          <w:rtl/>
+        </w:rPr>
+        <w:t xml:space="preserve"> אחד לחוד</w:t>
+      </w:r>
+    </w:p>
+    <w:p>
+      <w:pPr>
+        <w:ind w:left="1117"/>
+        <w:rPr>
+          <w:rtl/>
+        </w:rPr>
+      </w:pPr>
+    </w:p>
+    <w:p>
+      <w:pPr>
+        <w:ind w:left="1117"/>
+        <w:rPr>
+          <w:b/>
+          <w:bCs/>
+          <w:u w:val="single"/>
+          <w:rtl/>
+        </w:rPr>
+      </w:pPr>
+      <w:r>
+        <w:rPr>
+          <w:b/>
+          <w:bCs/>
+          <w:u w:val="single"/>
+          <w:rtl/>
+        </w:rPr>
+        <w:t xml:space="preserve">מחלקת </w:t>
+      </w:r>
+      <w:proofErr w:type="spellStart"/>
+      <w:r>
+        <w:rPr>
+          <w:b/>
+          <w:bCs/>
+          <w:u w:val="single"/>
+          <w:lang w:bidi="ar-SA"/>
+        </w:rPr>
+        <w:t>UserController</w:t>
+      </w:r>
+      <w:proofErr w:type="spellEnd"/>
+      <w:r>
+        <w:rPr>
+          <w:b/>
+          <w:bCs/>
+          <w:u w:val="single"/>
+          <w:rtl/>
+        </w:rPr>
+        <w:t xml:space="preserve">: </w:t>
+      </w:r>
+      <w:r>
+        <w:rPr>
+          <w:rtl/>
+        </w:rPr>
+        <w:t xml:space="preserve">מחלקה שמיכילה פעולות </w:t>
+      </w:r>
+      <w:r>
+        <w:t>HTTP</w:t>
+      </w:r>
+      <w:r>
+        <w:rPr>
+          <w:rtl/>
+        </w:rPr>
+        <w:t xml:space="preserve"> של משתמשים כמו כניסה והרשמה וגם מכילה את פיצ'ירי בדיקת קבצים וקישורים דרך </w:t>
+      </w:r>
+      <w:r>
+        <w:t>API</w:t>
+      </w:r>
+      <w:r>
+        <w:rPr>
+          <w:rtl/>
+        </w:rPr>
+        <w:t xml:space="preserve"> של </w:t>
+      </w:r>
+      <w:proofErr w:type="spellStart"/>
+      <w:r>
+        <w:t>V</w:t>
+      </w:r>
+      <w:r>
+        <w:rPr>
+          <w:lang w:bidi="ar-SA"/>
+        </w:rPr>
+        <w:t>irusTotal</w:t>
+      </w:r>
+      <w:proofErr w:type="spellEnd"/>
+      <w:r>
+        <w:rPr>
+          <w:rtl/>
+        </w:rPr>
+        <w:t xml:space="preserve"> המחלקה שולפת מפתחות ה-</w:t>
+      </w:r>
+      <w:r>
+        <w:t>API</w:t>
+      </w:r>
+      <w:r>
+        <w:rPr>
+          <w:rtl/>
+        </w:rPr>
+        <w:t xml:space="preserve"> מקובץ </w:t>
+      </w:r>
+      <w:proofErr w:type="spellStart"/>
+      <w:r>
+        <w:rPr>
+          <w:lang w:bidi="ar-SA"/>
+        </w:rPr>
+        <w:t>appsettings.json</w:t>
+      </w:r>
+      <w:proofErr w:type="spellEnd"/>
+      <w:r>
+        <w:rPr>
+          <w:rtl/>
+        </w:rPr>
+        <w:t>.</w:t>
+      </w:r>
+    </w:p>
+    <w:p>
+      <w:pPr>
+        <w:rPr>
+          <w:rtl/>
+        </w:rPr>
+      </w:pPr>
+    </w:p>
+    <w:p>
+      <w:pPr>
+        <w:pStyle w:val="Heading2"/>
         <w:rPr>
           <w:rtl/>
         </w:rPr>
@@ -11642,7 +12512,15 @@
         <w:t xml:space="preserve">  </w:t>
       </w:r>
     </w:p>
-    <w:p/>
+    <w:p>
+      <w:r>
+        <w:rPr>
+          <w:rFonts w:hint="cs"/>
+          <w:rtl/>
+        </w:rPr>
+        <w:t>לפי דרישות התוכנה הזו השרת צריך להיות מקומי בשלשליפת נתוני שימוש חומרה, ונתוני פקטות של המשתמש שלי. אם השרת לא היה מיקומי אז שליפת הפקטות ונתוני החומרה תשלח את נתוני המכונה אשר עליה יושב השרת.</w:t>
+      </w:r>
+    </w:p>
     <w:p/>
     <w:p>
       <w:pPr>
@@ -11809,7 +12687,6 @@
           <w:u w:val="single"/>
           <w:rtl/>
         </w:rPr>
-        <w:lastRenderedPageBreak/>
         <w:t>נבדק</w:t>
       </w:r>
       <w:r>
@@ -11856,6 +12733,7 @@
           <w:rtl/>
           <w:lang w:val="en-GB" w:eastAsia="en-GB" w:bidi="ar-SA"/>
         </w:rPr>
+        <w:lastRenderedPageBreak/>
         <w:drawing>
           <wp:anchor distT="0" distB="0" distL="114300" distR="114300" simplePos="0" relativeHeight="251661312" behindDoc="0" locked="0" layoutInCell="1" allowOverlap="1" wp14:anchorId="555E07F4" wp14:editId="10A9F588">
             <wp:simplePos x="0" y="0"/>
@@ -12927,9 +13805,116 @@
     <w:p>
       <w:pPr>
         <w:rPr>
-          <w:rtl/>
-        </w:rPr>
-      </w:pPr>
+          <w:rFonts w:cstheme="minorBidi"/>
+          <w:rtl/>
+        </w:rPr>
+      </w:pPr>
+      <w:proofErr w:type="spellStart"/>
+      <w:r>
+        <w:rPr>
+          <w:rFonts w:cstheme="minorBidi"/>
+          <w:b/>
+          <w:bCs/>
+          <w:u w:val="single"/>
+          <w:lang w:bidi="ar-SA"/>
+        </w:rPr>
+        <w:t>Mailjet</w:t>
+      </w:r>
+      <w:proofErr w:type="spellEnd"/>
+      <w:r>
+        <w:rPr>
+          <w:rFonts w:cstheme="minorBidi"/>
+          <w:b/>
+          <w:bCs/>
+          <w:u w:val="single"/>
+          <w:lang w:bidi="ar-SA"/>
+        </w:rPr>
+        <w:t xml:space="preserve"> API</w:t>
+      </w:r>
+      <w:r>
+        <w:rPr>
+          <w:rFonts w:cstheme="minorBidi" w:hint="cs"/>
+          <w:b/>
+          <w:bCs/>
+          <w:u w:val="single"/>
+          <w:rtl/>
+        </w:rPr>
+        <w:t xml:space="preserve">: </w:t>
+      </w:r>
+      <w:r>
+        <w:rPr>
+          <w:rFonts w:cstheme="minorBidi" w:hint="cs"/>
+        </w:rPr>
+        <w:t>API</w:t>
+      </w:r>
+      <w:r>
+        <w:rPr>
+          <w:rFonts w:cstheme="minorBidi" w:hint="cs"/>
+          <w:rtl/>
+        </w:rPr>
+        <w:t xml:space="preserve"> לשם שליחת מיילים למשתמשים בעת שימוש יתר בחומרה, דפוסים זדוניים ו קבצים\קישורים בעייתיים ישלחו התרעות למשתמש.</w:t>
+      </w:r>
+    </w:p>
+    <w:p>
+      <w:pPr>
+        <w:rPr>
+          <w:rFonts w:cstheme="minorBidi" w:hint="cs"/>
+          <w:rtl/>
+        </w:rPr>
+      </w:pPr>
+      <w:r>
+        <w:rPr>
+          <w:rFonts w:cstheme="minorBidi"/>
+          <w:b/>
+          <w:bCs/>
+          <w:u w:val="single"/>
+          <w:lang w:bidi="ar-SA"/>
+        </w:rPr>
+        <w:t>Virus Total API</w:t>
+      </w:r>
+      <w:r>
+        <w:rPr>
+          <w:rFonts w:cstheme="minorBidi" w:hint="cs"/>
+          <w:b/>
+          <w:bCs/>
+          <w:u w:val="single"/>
+          <w:rtl/>
+        </w:rPr>
+        <w:t>:</w:t>
+      </w:r>
+      <w:r>
+        <w:rPr>
+          <w:rFonts w:cstheme="minorBidi" w:hint="cs"/>
+        </w:rPr>
+        <w:t xml:space="preserve"> API</w:t>
+      </w:r>
+      <w:r>
+        <w:rPr>
+          <w:rFonts w:cstheme="minorBidi" w:hint="cs"/>
+          <w:rtl/>
+        </w:rPr>
+        <w:t xml:space="preserve"> שנותן יכולת למשתמשים לבדוק קבצים וקישורים זדוניים ה-</w:t>
+      </w:r>
+      <w:r>
+        <w:rPr>
+          <w:rFonts w:cstheme="minorBidi" w:hint="cs"/>
+        </w:rPr>
+        <w:t>API</w:t>
+      </w:r>
+      <w:r>
+        <w:rPr>
+          <w:rFonts w:cstheme="minorBidi" w:hint="cs"/>
+          <w:rtl/>
+        </w:rPr>
+        <w:t xml:space="preserve"> מחזיר תוצאות בדיקת קובץ\קישור ותוכנה שלי משתמשת בהם לשלוח התרעה מתאימה למשתמשים בה</w:t>
+      </w:r>
+      <w:r>
+        <w:rPr>
+          <w:rFonts w:cstheme="minorBidi" w:hint="cs"/>
+          <w:rtl/>
+        </w:rPr>
+        <w:t>.</w:t>
+      </w:r>
     </w:p>
     <w:p/>
     <w:p>
@@ -12949,31 +13934,266 @@
           <w:rtl/>
         </w:rPr>
       </w:pPr>
+      <w:proofErr w:type="spellStart"/>
+      <w:r>
+        <w:rPr>
+          <w:b/>
+          <w:bCs/>
+          <w:u w:val="single"/>
+          <w:lang w:bidi="ar-SA"/>
+        </w:rPr>
+        <w:t>PacketDotnet</w:t>
+      </w:r>
+      <w:proofErr w:type="spellEnd"/>
+      <w:r>
+        <w:rPr>
+          <w:b/>
+          <w:bCs/>
+          <w:u w:val="single"/>
+          <w:rtl/>
+        </w:rPr>
+        <w:t>:</w:t>
+      </w:r>
+      <w:r>
+        <w:rPr>
+          <w:rtl/>
+        </w:rPr>
+        <w:t xml:space="preserve"> ספריה שנותנת לי את הגישה למחלקות שעוזרות לי לשלוף מידע על פקטה</w:t>
+      </w:r>
     </w:p>
     <w:p>
-      <w:pPr>
-        <w:pStyle w:val="Heading1"/>
-      </w:pPr>
-      <w:r>
-        <w:rPr>
-          <w:rtl/>
-        </w:rPr>
-        <w:t xml:space="preserve">שימוש במבני נתונים וארגון קבצים </w:t>
+      <w:proofErr w:type="spellStart"/>
+      <w:r>
+        <w:rPr>
+          <w:b/>
+          <w:bCs/>
+          <w:u w:val="single"/>
+          <w:lang w:bidi="ar-SA"/>
+        </w:rPr>
+        <w:t>Sharp</w:t>
+      </w:r>
+      <w:r>
+        <w:rPr>
+          <w:b/>
+          <w:bCs/>
+          <w:u w:val="single"/>
+          <w:lang w:bidi="ar-SA"/>
+        </w:rPr>
+        <w:t>Pc</w:t>
+      </w:r>
+      <w:r>
+        <w:rPr>
+          <w:b/>
+          <w:bCs/>
+          <w:u w:val="single"/>
+          <w:lang w:bidi="ar-SA"/>
+        </w:rPr>
+        <w:t>ap</w:t>
+      </w:r>
+      <w:proofErr w:type="spellEnd"/>
+      <w:r>
+        <w:rPr>
+          <w:b/>
+          <w:bCs/>
+          <w:u w:val="single"/>
+          <w:rtl/>
+        </w:rPr>
+        <w:t>:</w:t>
+      </w:r>
+      <w:r>
+        <w:rPr>
+          <w:rtl/>
+        </w:rPr>
+        <w:t xml:space="preserve"> הספריה שעוזרת לשלוף את הפקטות מכרטיס הרשת</w:t>
       </w:r>
     </w:p>
     <w:p>
-      <w:pPr>
-        <w:pStyle w:val="Heading2"/>
-      </w:pPr>
-      <w:r>
-        <w:rPr>
-          <w:rtl/>
-        </w:rPr>
-        <w:t xml:space="preserve">נא פרט את מבני הנתונים. </w:t>
+      <w:proofErr w:type="spellStart"/>
+      <w:r>
+        <w:rPr>
+          <w:b/>
+          <w:bCs/>
+          <w:u w:val="single"/>
+        </w:rPr>
+        <w:t>QuestPDF</w:t>
+      </w:r>
+      <w:proofErr w:type="spellEnd"/>
+      <w:r>
+        <w:rPr>
+          <w:b/>
+          <w:bCs/>
+          <w:u w:val="single"/>
+          <w:rtl/>
+        </w:rPr>
+        <w:t>:</w:t>
+      </w:r>
+      <w:r>
+        <w:rPr>
+          <w:rtl/>
+        </w:rPr>
+        <w:t xml:space="preserve"> ספריה שנונת לי את היכולת להכין תבניות טפסים שאותם אני שולח דרך המייל</w:t>
       </w:r>
     </w:p>
     <w:p>
       <w:pPr>
+        <w:rPr>
+          <w:rtl/>
+        </w:rPr>
+      </w:pPr>
+      <w:r>
+        <w:rPr>
+          <w:b/>
+          <w:bCs/>
+          <w:u w:val="single"/>
+        </w:rPr>
+        <w:t>BCrypt.Net</w:t>
+      </w:r>
+      <w:r>
+        <w:rPr>
+          <w:b/>
+          <w:bCs/>
+          <w:u w:val="single"/>
+          <w:rtl/>
+        </w:rPr>
+        <w:t>:</w:t>
+      </w:r>
+      <w:r>
+        <w:rPr>
+          <w:rtl/>
+        </w:rPr>
+        <w:t xml:space="preserve"> ספריה אחראית על הצפנת מידע כגון סיסמאות משתמשים. הספריה מסתמכת על אלגורתמי </w:t>
+      </w:r>
+      <w:r>
+        <w:rPr>
+          <w:lang w:bidi="ar-SA"/>
+        </w:rPr>
+        <w:t>Hashing</w:t>
+      </w:r>
+      <w:r>
+        <w:rPr>
+          <w:rtl/>
+        </w:rPr>
+        <w:t xml:space="preserve"> לעשות זאת</w:t>
+      </w:r>
+    </w:p>
+    <w:p>
+      <w:pPr>
+        <w:rPr>
+          <w:lang w:bidi="ar-SA"/>
+        </w:rPr>
+      </w:pPr>
+      <w:proofErr w:type="spellStart"/>
+      <w:r>
+        <w:rPr>
+          <w:b/>
+          <w:bCs/>
+          <w:u w:val="single"/>
+        </w:rPr>
+        <w:t>MongoDB.Driver</w:t>
+      </w:r>
+      <w:proofErr w:type="spellEnd"/>
+      <w:r>
+        <w:rPr>
+          <w:b/>
+          <w:bCs/>
+          <w:u w:val="single"/>
+          <w:rtl/>
+        </w:rPr>
+        <w:t>:</w:t>
+      </w:r>
+      <w:r>
+        <w:rPr>
+          <w:lang w:bidi="ar-SA"/>
+        </w:rPr>
+        <w:t xml:space="preserve"> </w:t>
+      </w:r>
+      <w:r>
+        <w:rPr>
+          <w:rtl/>
+        </w:rPr>
+        <w:t xml:space="preserve"> ספריה שנותנת לי את היכולת לגשת לחלק מהפונקציונאליות של </w:t>
+      </w:r>
+      <w:r>
+        <w:rPr>
+          <w:lang w:bidi="ar-SA"/>
+        </w:rPr>
+        <w:t>MongoDB</w:t>
+      </w:r>
+    </w:p>
+    <w:p>
+      <w:pPr>
+        <w:rPr>
+          <w:b/>
+          <w:bCs/>
+          <w:u w:val="single"/>
+          <w:lang w:bidi="ar-SA"/>
+        </w:rPr>
+      </w:pPr>
+      <w:proofErr w:type="spellStart"/>
+      <w:proofErr w:type="gramStart"/>
+      <w:r>
+        <w:rPr>
+          <w:b/>
+          <w:bCs/>
+          <w:u w:val="single"/>
+        </w:rPr>
+        <w:t>MongoDB.Driver.Core</w:t>
+      </w:r>
+      <w:proofErr w:type="spellEnd"/>
+      <w:proofErr w:type="gramEnd"/>
+      <w:r>
+        <w:rPr>
+          <w:b/>
+          <w:bCs/>
+          <w:u w:val="single"/>
+          <w:rtl/>
+        </w:rPr>
+        <w:t>:</w:t>
+      </w:r>
+      <w:r>
+        <w:rPr>
+          <w:rtl/>
+        </w:rPr>
+        <w:t xml:space="preserve"> החלק המשלים של </w:t>
+      </w:r>
+      <w:proofErr w:type="spellStart"/>
+      <w:r>
+        <w:t>MongoDB.Driver</w:t>
+      </w:r>
+      <w:proofErr w:type="spellEnd"/>
+      <w:r>
+        <w:rPr>
+          <w:rtl/>
+        </w:rPr>
+        <w:t xml:space="preserve"> שנותנת לי גישה לעוד פונקציונאליות במסד הנתונים</w:t>
+      </w:r>
+    </w:p>
+    <w:p>
+      <w:pPr>
+        <w:pStyle w:val="Heading1"/>
+      </w:pPr>
+      <w:r>
+        <w:rPr>
+          <w:rtl/>
+        </w:rPr>
+        <w:t xml:space="preserve">שימוש במבני נתונים וארגון קבצים </w:t>
+      </w:r>
+    </w:p>
+    <w:p>
+      <w:pPr>
+        <w:pStyle w:val="Heading2"/>
+      </w:pPr>
+      <w:r>
+        <w:rPr>
+          <w:rtl/>
+        </w:rPr>
+        <w:t xml:space="preserve">נא פרט את מבני הנתונים. </w:t>
+      </w:r>
+      <w:bookmarkStart w:id="0" w:name="_GoBack"/>
+      <w:bookmarkEnd w:id="0"/>
+    </w:p>
+    <w:p>
+      <w:pPr>
         <w:pStyle w:val="ListParagraph"/>
       </w:pPr>
       <w:r>
@@ -12983,18 +14203,10 @@
         </w:rPr>
         <w:lastRenderedPageBreak/>
         <w:drawing>
-          <wp:anchor distT="0" distB="0" distL="114300" distR="114300" simplePos="0" relativeHeight="251664384" behindDoc="0" locked="0" layoutInCell="1" allowOverlap="1" wp14:anchorId="520B6130" wp14:editId="6065AD4F">
-            <wp:simplePos x="0" y="0"/>
-            <wp:positionH relativeFrom="column">
-              <wp:posOffset>95445</wp:posOffset>
-            </wp:positionH>
-            <wp:positionV relativeFrom="paragraph">
-              <wp:posOffset>0</wp:posOffset>
-            </wp:positionV>
+          <wp:inline distT="0" distB="0" distL="0" distR="0" wp14:anchorId="0C0DD30A" wp14:editId="2D350343">
             <wp:extent cx="5343525" cy="7248525"/>
             <wp:effectExtent l="0" t="0" r="9525" b="9525"/>
-            <wp:wrapSquare wrapText="bothSides"/>
-            <wp:docPr id="3" name="Picture 3"/>
+            <wp:docPr id="32" name="Picture 32"/>
             <wp:cNvGraphicFramePr>
               <a:graphicFrameLocks xmlns:a="http://schemas.openxmlformats.org/drawingml/2006/main" noChangeAspect="1"/>
             </wp:cNvGraphicFramePr>
@@ -13002,7 +14214,7 @@
               <a:graphicData uri="http://schemas.openxmlformats.org/drawingml/2006/picture">
                 <pic:pic xmlns:pic="http://schemas.openxmlformats.org/drawingml/2006/picture">
                   <pic:nvPicPr>
-                    <pic:cNvPr id="3" name="Recent ERD Diagram.drawio 2.png"/>
+                    <pic:cNvPr id="32" name="Recent ERD Diagram.drawio 2.png"/>
                     <pic:cNvPicPr/>
                   </pic:nvPicPr>
                   <pic:blipFill>
@@ -13029,7 +14241,7 @@
                 </pic:pic>
               </a:graphicData>
             </a:graphic>
-          </wp:anchor>
+          </wp:inline>
         </w:drawing>
       </w:r>
     </w:p>
@@ -13164,7 +14376,6 @@
         <w:pStyle w:val="Heading2"/>
       </w:pPr>
       <w:r>
-        <w:lastRenderedPageBreak/>
         <w:t xml:space="preserve"> Use Case</w:t>
       </w:r>
     </w:p>
@@ -13180,6 +14391,7 @@
           <w:rtl/>
           <w:lang w:val="en-GB" w:eastAsia="en-GB" w:bidi="ar-SA"/>
         </w:rPr>
+        <w:lastRenderedPageBreak/>
         <w:drawing>
           <wp:inline distT="0" distB="0" distL="0" distR="0" wp14:anchorId="0DA9DD23" wp14:editId="66326AA8">
             <wp:extent cx="4773344" cy="3509962"/>
@@ -14979,7 +16191,6 @@
           </mc:Fallback>
         </mc:AlternateContent>
       </w:r>
-      <w:bookmarkStart w:id="0" w:name="_GoBack"/>
       <w:r>
         <w:rPr>
           <w:b/>
@@ -15031,7 +16242,6 @@
           </wp:inline>
         </w:drawing>
       </w:r>
-      <w:bookmarkEnd w:id="0"/>
     </w:p>
     <w:p>
       <w:pPr>
@@ -21269,9 +22479,27 @@
             <w:pPr>
               <w:ind w:left="0" w:firstLine="0"/>
             </w:pPr>
-            <w:r>
-              <w:t>-</w:t>
-            </w:r>
+            <w:proofErr w:type="spellStart"/>
+            <w:r>
+              <w:t>AvgCpuUsage</w:t>
+            </w:r>
+            <w:proofErr w:type="spellEnd"/>
+            <w:r>
+              <w:br/>
+            </w:r>
+            <w:proofErr w:type="spellStart"/>
+            <w:r>
+              <w:t>AvgRamUsage</w:t>
+            </w:r>
+            <w:proofErr w:type="spellEnd"/>
+            <w:r>
+              <w:br/>
+            </w:r>
+            <w:proofErr w:type="spellStart"/>
+            <w:r>
+              <w:t>AvgDiskUsage</w:t>
+            </w:r>
+            <w:proofErr w:type="spellEnd"/>
           </w:p>
         </w:tc>
       </w:tr>
@@ -21404,6 +22632,7 @@
               <w:ind w:left="0" w:firstLine="0"/>
             </w:pPr>
             <w:r>
+              <w:lastRenderedPageBreak/>
               <w:t>F4</w:t>
             </w:r>
           </w:p>
@@ -21486,6 +22715,14 @@
               <w:t>DeviceName</w:t>
             </w:r>
             <w:proofErr w:type="spellEnd"/>
+          </w:p>
+          <w:p>
+            <w:pPr>
+              <w:ind w:left="0" w:firstLine="0"/>
+            </w:pPr>
+            <w:r>
+              <w:t>Standard Deviation</w:t>
+            </w:r>
           </w:p>
         </w:tc>
       </w:tr>
@@ -21499,7 +22736,6 @@
               <w:ind w:left="0" w:firstLine="0"/>
             </w:pPr>
             <w:r>
-              <w:lastRenderedPageBreak/>
               <w:t>F5</w:t>
             </w:r>
           </w:p>
@@ -21562,7 +22798,37 @@
             </w:pPr>
             <w:proofErr w:type="spellStart"/>
             <w:r>
+              <w:t>DeviceName</w:t>
+            </w:r>
+            <w:proofErr w:type="spellEnd"/>
+          </w:p>
+          <w:p>
+            <w:pPr>
+              <w:ind w:left="0" w:firstLine="0"/>
+            </w:pPr>
+            <w:proofErr w:type="spellStart"/>
+            <w:r>
+              <w:t>AvgUsagePercentage</w:t>
+            </w:r>
+            <w:proofErr w:type="spellEnd"/>
+          </w:p>
+          <w:p>
+            <w:pPr>
+              <w:ind w:left="0" w:firstLine="0"/>
+            </w:pPr>
+            <w:proofErr w:type="spellStart"/>
+            <w:r>
               <w:t>UsagePercentage</w:t>
+            </w:r>
+            <w:proofErr w:type="spellEnd"/>
+          </w:p>
+          <w:p>
+            <w:pPr>
+              <w:ind w:left="0" w:firstLine="0"/>
+            </w:pPr>
+            <w:proofErr w:type="spellStart"/>
+            <w:r>
+              <w:t>StandardDeviation</w:t>
             </w:r>
             <w:proofErr w:type="spellEnd"/>
           </w:p>
@@ -21661,6 +22927,16 @@
             </w:r>
             <w:proofErr w:type="spellEnd"/>
           </w:p>
+          <w:p>
+            <w:pPr>
+              <w:ind w:left="0" w:firstLine="0"/>
+            </w:pPr>
+            <w:proofErr w:type="spellStart"/>
+            <w:r>
+              <w:t>StandardDeviation</w:t>
+            </w:r>
+            <w:proofErr w:type="spellEnd"/>
+          </w:p>
         </w:tc>
       </w:tr>
       <w:tr>
@@ -21695,60 +22971,59 @@
             <w:pPr>
               <w:ind w:left="0" w:firstLine="0"/>
               <w:rPr>
+                <w:rtl/>
+              </w:rPr>
+            </w:pPr>
+            <w:r>
+              <w:rPr>
                 <w:rFonts w:hint="cs"/>
                 <w:rtl/>
               </w:rPr>
+              <w:t>נתוני שימוש לצורך דוח</w:t>
+            </w:r>
+          </w:p>
+        </w:tc>
+        <w:tc>
+          <w:tcPr>
+            <w:tcW w:w="1599" w:type="dxa"/>
+          </w:tcPr>
+          <w:p>
+            <w:pPr>
+              <w:ind w:left="0" w:firstLine="0"/>
             </w:pPr>
             <w:r>
               <w:rPr>
                 <w:rFonts w:hint="cs"/>
                 <w:rtl/>
               </w:rPr>
-              <w:t>נתוני שימוש לצורך דוח</w:t>
-            </w:r>
-          </w:p>
-        </w:tc>
-        <w:tc>
-          <w:tcPr>
-            <w:tcW w:w="1599" w:type="dxa"/>
-          </w:tcPr>
-          <w:p>
-            <w:pPr>
-              <w:ind w:left="0" w:firstLine="0"/>
-            </w:pPr>
+              <w:t>3</w:t>
+            </w:r>
             <w:r>
               <w:rPr>
                 <w:rFonts w:hint="cs"/>
-                <w:rtl/>
-              </w:rPr>
-              <w:t>3</w:t>
-            </w:r>
+              </w:rPr>
+              <w:t>D</w:t>
+            </w:r>
+          </w:p>
+        </w:tc>
+        <w:tc>
+          <w:tcPr>
+            <w:tcW w:w="1569" w:type="dxa"/>
+          </w:tcPr>
+          <w:p>
+            <w:pPr>
+              <w:ind w:left="0" w:firstLine="0"/>
+            </w:pPr>
             <w:r>
               <w:rPr>
                 <w:rFonts w:hint="cs"/>
-              </w:rPr>
-              <w:t>D</w:t>
-            </w:r>
-          </w:p>
-        </w:tc>
-        <w:tc>
-          <w:tcPr>
-            <w:tcW w:w="1569" w:type="dxa"/>
-          </w:tcPr>
-          <w:p>
-            <w:pPr>
-              <w:ind w:left="0" w:firstLine="0"/>
-            </w:pPr>
+                <w:rtl/>
+              </w:rPr>
+              <w:t>3.2</w:t>
+            </w:r>
             <w:r>
               <w:rPr>
                 <w:rFonts w:hint="cs"/>
-                <w:rtl/>
-              </w:rPr>
-              <w:t>3.2</w:t>
-            </w:r>
-            <w:r>
-              <w:rPr>
-                <w:rFonts w:hint="cs"/>
               </w:rPr>
               <w:t>P</w:t>
             </w:r>
@@ -21762,6 +23037,29 @@
             <w:pPr>
               <w:ind w:left="0" w:firstLine="0"/>
             </w:pPr>
+            <w:proofErr w:type="spellStart"/>
+            <w:r>
+              <w:t>AvgPercentage</w:t>
+            </w:r>
+            <w:proofErr w:type="spellEnd"/>
+            <w:r>
+              <w:br/>
+            </w:r>
+            <w:proofErr w:type="spellStart"/>
+            <w:r>
+              <w:t>DeviceName</w:t>
+            </w:r>
+            <w:proofErr w:type="spellEnd"/>
+          </w:p>
+          <w:p>
+            <w:pPr>
+              <w:ind w:left="0" w:firstLine="0"/>
+            </w:pPr>
+            <w:proofErr w:type="spellStart"/>
+            <w:r>
+              <w:t>StandardDeviation</w:t>
+            </w:r>
+            <w:proofErr w:type="spellEnd"/>
           </w:p>
         </w:tc>
       </w:tr>
@@ -22739,6 +24037,7 @@
         <w:rPr>
           <w:rtl/>
         </w:rPr>
+        <w:lastRenderedPageBreak/>
         <w:t>ידע חדש</w:t>
       </w:r>
       <w:r>
@@ -32144,7 +33443,7 @@
 </file>
 
 <file path=customXml/itemProps1.xml><?xml version="1.0" encoding="utf-8"?>
-<ds:datastoreItem xmlns:ds="http://schemas.openxmlformats.org/officeDocument/2006/customXml" ds:itemID="{F7561A5E-6A4B-425F-81DA-97453807560F}">
+<ds:datastoreItem xmlns:ds="http://schemas.openxmlformats.org/officeDocument/2006/customXml" ds:itemID="{05263C9A-60C7-4E96-9427-66529F3E3D2F}">
   <ds:schemaRefs>
     <ds:schemaRef ds:uri="http://schemas.openxmlformats.org/officeDocument/2006/bibliography"/>
   </ds:schemaRefs>

</xml_diff>

<commit_message>
corrected minor spelling mistakes
</commit_message>
<xml_diff>
--- a/הפרוייקט/קובץ המרצה לעבודה 26.docx
+++ b/הפרוייקט/קובץ המרצה לעבודה 26.docx
@@ -12518,7 +12518,37 @@
           <w:rFonts w:hint="cs"/>
           <w:rtl/>
         </w:rPr>
-        <w:t>לפי דרישות התוכנה הזו השרת צריך להיות מקומי בשלשליפת נתוני שימוש חומרה, ונתוני פקטות של המשתמש שלי. אם השרת לא היה מיקומי אז שליפת הפקטות ונתוני החומרה תשלח את נתוני המכונה אשר עליה יושב השרת.</w:t>
+        <w:t>לפי דרישות התוכנה הזו השרת צריך להיות מקומי בשל</w:t>
+      </w:r>
+      <w:r>
+        <w:rPr>
+          <w:rFonts w:hint="cs"/>
+          <w:rtl/>
+        </w:rPr>
+        <w:t xml:space="preserve"> </w:t>
+      </w:r>
+      <w:r>
+        <w:rPr>
+          <w:rFonts w:hint="cs"/>
+          <w:rtl/>
+        </w:rPr>
+        <w:t xml:space="preserve">שליפת נתוני שימוש חומרה, ונתוני פקטות </w:t>
+      </w:r>
+      <w:r>
+        <w:rPr>
+          <w:rFonts w:hint="cs"/>
+          <w:rtl/>
+        </w:rPr>
+        <w:t>של המשתמש שלי. אם השרת לא היה מ</w:t>
+      </w:r>
+      <w:bookmarkStart w:id="0" w:name="_GoBack"/>
+      <w:bookmarkEnd w:id="0"/>
+      <w:r>
+        <w:rPr>
+          <w:rFonts w:hint="cs"/>
+          <w:rtl/>
+        </w:rPr>
+        <w:t>קומי אז שליפת הפקטות ונתוני החומרה תשלח את נתוני המכונה אשר עליה יושב השרת.</w:t>
       </w:r>
     </w:p>
     <w:p/>
@@ -13805,14 +13835,12 @@
     <w:p>
       <w:pPr>
         <w:rPr>
-          <w:rFonts w:cstheme="minorBidi"/>
           <w:rtl/>
         </w:rPr>
       </w:pPr>
       <w:proofErr w:type="spellStart"/>
       <w:r>
         <w:rPr>
-          <w:rFonts w:cstheme="minorBidi"/>
           <w:b/>
           <w:bCs/>
           <w:u w:val="single"/>
@@ -13823,7 +13851,6 @@
       <w:proofErr w:type="spellEnd"/>
       <w:r>
         <w:rPr>
-          <w:rFonts w:cstheme="minorBidi"/>
           <w:b/>
           <w:bCs/>
           <w:u w:val="single"/>
@@ -13833,7 +13860,6 @@
       </w:r>
       <w:r>
         <w:rPr>
-          <w:rFonts w:cstheme="minorBidi" w:hint="cs"/>
           <w:b/>
           <w:bCs/>
           <w:u w:val="single"/>
@@ -13842,14 +13868,10 @@
         <w:t xml:space="preserve">: </w:t>
       </w:r>
       <w:r>
-        <w:rPr>
-          <w:rFonts w:cstheme="minorBidi" w:hint="cs"/>
-        </w:rPr>
         <w:t>API</w:t>
       </w:r>
       <w:r>
         <w:rPr>
-          <w:rFonts w:cstheme="minorBidi" w:hint="cs"/>
           <w:rtl/>
         </w:rPr>
         <w:t xml:space="preserve"> לשם שליחת מיילים למשתמשים בעת שימוש יתר בחומרה, דפוסים זדוניים ו קבצים\קישורים בעייתיים ישלחו התרעות למשתמש.</w:t>
@@ -13858,13 +13880,11 @@
     <w:p>
       <w:pPr>
         <w:rPr>
-          <w:rFonts w:cstheme="minorBidi" w:hint="cs"/>
-          <w:rtl/>
-        </w:rPr>
-      </w:pPr>
-      <w:r>
-        <w:rPr>
-          <w:rFonts w:cstheme="minorBidi"/>
+          <w:rtl/>
+        </w:rPr>
+      </w:pPr>
+      <w:r>
+        <w:rPr>
           <w:b/>
           <w:bCs/>
           <w:u w:val="single"/>
@@ -13874,7 +13894,6 @@
       </w:r>
       <w:r>
         <w:rPr>
-          <w:rFonts w:cstheme="minorBidi" w:hint="cs"/>
           <w:b/>
           <w:bCs/>
           <w:u w:val="single"/>
@@ -13883,34 +13902,25 @@
         <w:t>:</w:t>
       </w:r>
       <w:r>
-        <w:rPr>
-          <w:rFonts w:cstheme="minorBidi" w:hint="cs"/>
-        </w:rPr>
         <w:t xml:space="preserve"> API</w:t>
       </w:r>
       <w:r>
         <w:rPr>
-          <w:rFonts w:cstheme="minorBidi" w:hint="cs"/>
           <w:rtl/>
         </w:rPr>
         <w:t xml:space="preserve"> שנותן יכולת למשתמשים לבדוק קבצים וקישורים זדוניים ה-</w:t>
       </w:r>
       <w:r>
-        <w:rPr>
-          <w:rFonts w:cstheme="minorBidi" w:hint="cs"/>
-        </w:rPr>
         <w:t>API</w:t>
       </w:r>
       <w:r>
         <w:rPr>
-          <w:rFonts w:cstheme="minorBidi" w:hint="cs"/>
           <w:rtl/>
         </w:rPr>
         <w:t xml:space="preserve"> מחזיר תוצאות בדיקת קובץ\קישור ותוכנה שלי משתמשת בהם לשלוח התרעה מתאימה למשתמשים בה</w:t>
       </w:r>
       <w:r>
         <w:rPr>
-          <w:rFonts w:cstheme="minorBidi" w:hint="cs"/>
           <w:rtl/>
         </w:rPr>
         <w:t>.</w:t>
@@ -14031,7 +14041,13 @@
         <w:rPr>
           <w:rtl/>
         </w:rPr>
-        <w:t xml:space="preserve"> ספריה שנונת לי את היכולת להכין תבניות טפסים שאותם אני שולח דרך המייל</w:t>
+        <w:t xml:space="preserve"> ספריה שנותנ</w:t>
+      </w:r>
+      <w:r>
+        <w:rPr>
+          <w:rtl/>
+        </w:rPr>
+        <w:t>ת לי את היכולת להכין תבניות טפסים שאותם אני שולח דרך המייל</w:t>
       </w:r>
     </w:p>
     <w:p>
@@ -14189,8 +14205,6 @@
         </w:rPr>
         <w:t xml:space="preserve">נא פרט את מבני הנתונים. </w:t>
       </w:r>
-      <w:bookmarkStart w:id="0" w:name="_GoBack"/>
-      <w:bookmarkEnd w:id="0"/>
     </w:p>
     <w:p>
       <w:pPr>
@@ -25509,7 +25523,7 @@
               </wp:inline>
             </w:drawing>
           </mc:Choice>
-          <mc:Fallback xmlns:cx1="http://schemas.microsoft.com/office/drawing/2015/9/8/chartex" xmlns:cx2="http://schemas.microsoft.com/office/drawing/2015/10/21/chartex" xmlns:cx3="http://schemas.microsoft.com/office/drawing/2016/5/9/chartex" xmlns:cx4="http://schemas.microsoft.com/office/drawing/2016/5/10/chartex" xmlns:cx5="http://schemas.microsoft.com/office/drawing/2016/5/11/chartex" xmlns:cx6="http://schemas.microsoft.com/office/drawing/2016/5/12/chartex" xmlns:cx7="http://schemas.microsoft.com/office/drawing/2016/5/13/chartex" xmlns:cx8="http://schemas.microsoft.com/office/drawing/2016/5/14/chartex" xmlns:aink="http://schemas.microsoft.com/office/drawing/2016/ink" xmlns:am3d="http://schemas.microsoft.com/office/drawing/2017/model3d" xmlns:oel="http://schemas.microsoft.com/office/2019/extlst" xmlns:w16cex="http://schemas.microsoft.com/office/word/2018/wordml/cex" xmlns:w16cid="http://schemas.microsoft.com/office/word/2016/wordml/cid" xmlns:w16="http://schemas.microsoft.com/office/word/2018/wordml" xmlns:w16du="http://schemas.microsoft.com/office/word/2023/wordml/word16du" xmlns:w16sdtdh="http://schemas.microsoft.com/office/word/2020/wordml/sdtdatahash" xmlns:w16sdtfl="http://schemas.microsoft.com/office/word/2024/wordml/sdtformatlock">
+          <mc:Fallback xmlns:w16sdtfl="http://schemas.microsoft.com/office/word/2024/wordml/sdtformatlock" xmlns:w16sdtdh="http://schemas.microsoft.com/office/word/2020/wordml/sdtdatahash" xmlns:w16du="http://schemas.microsoft.com/office/word/2023/wordml/word16du" xmlns:w16="http://schemas.microsoft.com/office/word/2018/wordml" xmlns:w16cid="http://schemas.microsoft.com/office/word/2016/wordml/cid" xmlns:w16cex="http://schemas.microsoft.com/office/word/2018/wordml/cex" xmlns:oel="http://schemas.microsoft.com/office/2019/extlst" xmlns:am3d="http://schemas.microsoft.com/office/drawing/2017/model3d" xmlns:aink="http://schemas.microsoft.com/office/drawing/2016/ink" xmlns:cx8="http://schemas.microsoft.com/office/drawing/2016/5/14/chartex" xmlns:cx7="http://schemas.microsoft.com/office/drawing/2016/5/13/chartex" xmlns:cx6="http://schemas.microsoft.com/office/drawing/2016/5/12/chartex" xmlns:cx5="http://schemas.microsoft.com/office/drawing/2016/5/11/chartex" xmlns:cx4="http://schemas.microsoft.com/office/drawing/2016/5/10/chartex" xmlns:cx3="http://schemas.microsoft.com/office/drawing/2016/5/9/chartex" xmlns:cx2="http://schemas.microsoft.com/office/drawing/2015/10/21/chartex" xmlns:cx1="http://schemas.microsoft.com/office/drawing/2015/9/8/chartex">
             <w:pict>
               <v:group w14:anchorId="0DA9195E" id="Group 19925" o:spid="_x0000_s1026" style="width:461.85pt;height:1.45pt;mso-position-horizontal-relative:char;mso-position-vertical-relative:line" coordsize="58656,182" o:gfxdata="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">
                 <v:shape id="Shape 86087" o:spid="_x0000_s1027" style="position:absolute;width:58656;height:182;visibility:visible;mso-wrap-style:square;v-text-anchor:top" coordsize="5865622,18288" o:gfxdata="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" path="m,l5865622,r,18288l,18288,,e" fillcolor="black" stroked="f" strokeweight="0">
@@ -33443,7 +33457,7 @@
 </file>
 
 <file path=customXml/itemProps1.xml><?xml version="1.0" encoding="utf-8"?>
-<ds:datastoreItem xmlns:ds="http://schemas.openxmlformats.org/officeDocument/2006/customXml" ds:itemID="{05263C9A-60C7-4E96-9427-66529F3E3D2F}">
+<ds:datastoreItem xmlns:ds="http://schemas.openxmlformats.org/officeDocument/2006/customXml" ds:itemID="{86736601-6184-4653-A814-3313128E3F4A}">
   <ds:schemaRefs>
     <ds:schemaRef ds:uri="http://schemas.openxmlformats.org/officeDocument/2006/bibliography"/>
   </ds:schemaRefs>

</xml_diff>